<commit_message>
Changed main font size to 11
</commit_message>
<xml_diff>
--- a/MSc final dissertation Microsoft Word template EEE.docx
+++ b/MSc final dissertation Microsoft Word template EEE.docx
@@ -4,12 +4,10 @@
   <w:body>
     <w:p>
       <w:pPr>
-        <w:pStyle w:val="Heading6"/>
-        <w:numPr>
-          <w:ilvl w:val="0"/>
-          <w:numId w:val="0"/>
-        </w:numPr>
-        <w:ind w:left="1152"/>
+        <w:pStyle w:val="Caption"/>
+        <w:rPr>
+          <w:rStyle w:val="Strong"/>
+        </w:rPr>
       </w:pPr>
     </w:p>
     <w:p/>
@@ -253,7 +251,6 @@
             <w:rPr>
               <w:rFonts w:asciiTheme="minorHAnsi" w:eastAsiaTheme="minorEastAsia" w:hAnsiTheme="minorHAnsi"/>
               <w:kern w:val="2"/>
-              <w:sz w:val="22"/>
               <w:szCs w:val="22"/>
               <w:lang w:eastAsia="en-GB"/>
               <w14:ligatures w14:val="standardContextual"/>
@@ -327,7 +324,6 @@
             <w:rPr>
               <w:rFonts w:asciiTheme="minorHAnsi" w:eastAsiaTheme="minorEastAsia" w:hAnsiTheme="minorHAnsi"/>
               <w:kern w:val="2"/>
-              <w:sz w:val="22"/>
               <w:szCs w:val="22"/>
               <w:lang w:eastAsia="en-GB"/>
               <w14:ligatures w14:val="standardContextual"/>
@@ -392,7 +388,6 @@
             <w:rPr>
               <w:rFonts w:asciiTheme="minorHAnsi" w:eastAsiaTheme="minorEastAsia" w:hAnsiTheme="minorHAnsi"/>
               <w:kern w:val="2"/>
-              <w:sz w:val="22"/>
               <w:szCs w:val="22"/>
               <w:lang w:eastAsia="en-GB"/>
               <w14:ligatures w14:val="standardContextual"/>
@@ -457,7 +452,6 @@
             <w:rPr>
               <w:rFonts w:asciiTheme="minorHAnsi" w:eastAsiaTheme="minorEastAsia" w:hAnsiTheme="minorHAnsi"/>
               <w:kern w:val="2"/>
-              <w:sz w:val="22"/>
               <w:szCs w:val="22"/>
               <w:lang w:eastAsia="en-GB"/>
               <w14:ligatures w14:val="standardContextual"/>
@@ -522,7 +516,6 @@
             <w:rPr>
               <w:rFonts w:asciiTheme="minorHAnsi" w:eastAsiaTheme="minorEastAsia" w:hAnsiTheme="minorHAnsi"/>
               <w:kern w:val="2"/>
-              <w:sz w:val="22"/>
               <w:szCs w:val="22"/>
               <w:lang w:eastAsia="en-GB"/>
               <w14:ligatures w14:val="standardContextual"/>
@@ -587,7 +580,6 @@
             <w:rPr>
               <w:rFonts w:asciiTheme="minorHAnsi" w:eastAsiaTheme="minorEastAsia" w:hAnsiTheme="minorHAnsi"/>
               <w:kern w:val="2"/>
-              <w:sz w:val="22"/>
               <w:szCs w:val="22"/>
               <w:lang w:eastAsia="en-GB"/>
               <w14:ligatures w14:val="standardContextual"/>
@@ -653,7 +645,6 @@
             <w:rPr>
               <w:rFonts w:asciiTheme="minorHAnsi" w:eastAsiaTheme="minorEastAsia" w:hAnsiTheme="minorHAnsi"/>
               <w:kern w:val="2"/>
-              <w:sz w:val="22"/>
               <w:szCs w:val="22"/>
               <w:lang w:eastAsia="en-GB"/>
               <w14:ligatures w14:val="standardContextual"/>
@@ -670,7 +661,6 @@
               <w:rPr>
                 <w:rFonts w:asciiTheme="minorHAnsi" w:eastAsiaTheme="minorEastAsia" w:hAnsiTheme="minorHAnsi"/>
                 <w:kern w:val="2"/>
-                <w:sz w:val="22"/>
                 <w:szCs w:val="22"/>
                 <w:lang w:eastAsia="en-GB"/>
                 <w14:ligatures w14:val="standardContextual"/>
@@ -736,7 +726,6 @@
             <w:rPr>
               <w:rFonts w:asciiTheme="minorHAnsi" w:eastAsiaTheme="minorEastAsia" w:hAnsiTheme="minorHAnsi"/>
               <w:kern w:val="2"/>
-              <w:sz w:val="22"/>
               <w:szCs w:val="22"/>
               <w:lang w:eastAsia="en-GB"/>
               <w14:ligatures w14:val="standardContextual"/>
@@ -753,7 +742,6 @@
               <w:rPr>
                 <w:rFonts w:asciiTheme="minorHAnsi" w:eastAsiaTheme="minorEastAsia" w:hAnsiTheme="minorHAnsi"/>
                 <w:kern w:val="2"/>
-                <w:sz w:val="22"/>
                 <w:szCs w:val="22"/>
                 <w:lang w:eastAsia="en-GB"/>
                 <w14:ligatures w14:val="standardContextual"/>
@@ -819,7 +807,6 @@
             <w:rPr>
               <w:rFonts w:asciiTheme="minorHAnsi" w:eastAsiaTheme="minorEastAsia" w:hAnsiTheme="minorHAnsi"/>
               <w:kern w:val="2"/>
-              <w:sz w:val="22"/>
               <w:szCs w:val="22"/>
               <w:lang w:eastAsia="en-GB"/>
               <w14:ligatures w14:val="standardContextual"/>
@@ -836,7 +823,6 @@
               <w:rPr>
                 <w:rFonts w:asciiTheme="minorHAnsi" w:eastAsiaTheme="minorEastAsia" w:hAnsiTheme="minorHAnsi"/>
                 <w:kern w:val="2"/>
-                <w:sz w:val="22"/>
                 <w:szCs w:val="22"/>
                 <w:lang w:eastAsia="en-GB"/>
                 <w14:ligatures w14:val="standardContextual"/>
@@ -902,7 +888,6 @@
             <w:rPr>
               <w:rFonts w:asciiTheme="minorHAnsi" w:eastAsiaTheme="minorEastAsia" w:hAnsiTheme="minorHAnsi"/>
               <w:kern w:val="2"/>
-              <w:sz w:val="22"/>
               <w:szCs w:val="22"/>
               <w:lang w:eastAsia="en-GB"/>
               <w14:ligatures w14:val="standardContextual"/>
@@ -919,7 +904,6 @@
               <w:rPr>
                 <w:rFonts w:asciiTheme="minorHAnsi" w:eastAsiaTheme="minorEastAsia" w:hAnsiTheme="minorHAnsi"/>
                 <w:kern w:val="2"/>
-                <w:sz w:val="22"/>
                 <w:szCs w:val="22"/>
                 <w:lang w:eastAsia="en-GB"/>
                 <w14:ligatures w14:val="standardContextual"/>
@@ -985,7 +969,6 @@
             <w:rPr>
               <w:rFonts w:asciiTheme="minorHAnsi" w:eastAsiaTheme="minorEastAsia" w:hAnsiTheme="minorHAnsi"/>
               <w:kern w:val="2"/>
-              <w:sz w:val="22"/>
               <w:szCs w:val="22"/>
               <w:lang w:eastAsia="en-GB"/>
               <w14:ligatures w14:val="standardContextual"/>
@@ -1002,7 +985,6 @@
               <w:rPr>
                 <w:rFonts w:asciiTheme="minorHAnsi" w:eastAsiaTheme="minorEastAsia" w:hAnsiTheme="minorHAnsi"/>
                 <w:kern w:val="2"/>
-                <w:sz w:val="22"/>
                 <w:szCs w:val="22"/>
                 <w:lang w:eastAsia="en-GB"/>
                 <w14:ligatures w14:val="standardContextual"/>
@@ -1068,7 +1050,6 @@
             <w:rPr>
               <w:rFonts w:asciiTheme="minorHAnsi" w:eastAsiaTheme="minorEastAsia" w:hAnsiTheme="minorHAnsi"/>
               <w:kern w:val="2"/>
-              <w:sz w:val="22"/>
               <w:szCs w:val="22"/>
               <w:lang w:eastAsia="en-GB"/>
               <w14:ligatures w14:val="standardContextual"/>
@@ -1085,7 +1066,6 @@
               <w:rPr>
                 <w:rFonts w:asciiTheme="minorHAnsi" w:eastAsiaTheme="minorEastAsia" w:hAnsiTheme="minorHAnsi"/>
                 <w:kern w:val="2"/>
-                <w:sz w:val="22"/>
                 <w:szCs w:val="22"/>
                 <w:lang w:eastAsia="en-GB"/>
                 <w14:ligatures w14:val="standardContextual"/>
@@ -1151,7 +1131,6 @@
             <w:rPr>
               <w:rFonts w:asciiTheme="minorHAnsi" w:eastAsiaTheme="minorEastAsia" w:hAnsiTheme="minorHAnsi"/>
               <w:kern w:val="2"/>
-              <w:sz w:val="22"/>
               <w:szCs w:val="22"/>
               <w:lang w:eastAsia="en-GB"/>
               <w14:ligatures w14:val="standardContextual"/>
@@ -1168,7 +1147,6 @@
               <w:rPr>
                 <w:rFonts w:asciiTheme="minorHAnsi" w:eastAsiaTheme="minorEastAsia" w:hAnsiTheme="minorHAnsi"/>
                 <w:kern w:val="2"/>
-                <w:sz w:val="22"/>
                 <w:szCs w:val="22"/>
                 <w:lang w:eastAsia="en-GB"/>
                 <w14:ligatures w14:val="standardContextual"/>
@@ -1234,7 +1212,6 @@
             <w:rPr>
               <w:rFonts w:asciiTheme="minorHAnsi" w:eastAsiaTheme="minorEastAsia" w:hAnsiTheme="minorHAnsi"/>
               <w:kern w:val="2"/>
-              <w:sz w:val="22"/>
               <w:szCs w:val="22"/>
               <w:lang w:eastAsia="en-GB"/>
               <w14:ligatures w14:val="standardContextual"/>
@@ -1251,7 +1228,6 @@
               <w:rPr>
                 <w:rFonts w:asciiTheme="minorHAnsi" w:eastAsiaTheme="minorEastAsia" w:hAnsiTheme="minorHAnsi"/>
                 <w:kern w:val="2"/>
-                <w:sz w:val="22"/>
                 <w:szCs w:val="22"/>
                 <w:lang w:eastAsia="en-GB"/>
                 <w14:ligatures w14:val="standardContextual"/>
@@ -1317,7 +1293,6 @@
             <w:rPr>
               <w:rFonts w:asciiTheme="minorHAnsi" w:eastAsiaTheme="minorEastAsia" w:hAnsiTheme="minorHAnsi"/>
               <w:kern w:val="2"/>
-              <w:sz w:val="22"/>
               <w:szCs w:val="22"/>
               <w:lang w:eastAsia="en-GB"/>
               <w14:ligatures w14:val="standardContextual"/>
@@ -1334,7 +1309,6 @@
               <w:rPr>
                 <w:rFonts w:asciiTheme="minorHAnsi" w:eastAsiaTheme="minorEastAsia" w:hAnsiTheme="minorHAnsi"/>
                 <w:kern w:val="2"/>
-                <w:sz w:val="22"/>
                 <w:szCs w:val="22"/>
                 <w:lang w:eastAsia="en-GB"/>
                 <w14:ligatures w14:val="standardContextual"/>
@@ -1400,7 +1374,6 @@
             <w:rPr>
               <w:rFonts w:asciiTheme="minorHAnsi" w:eastAsiaTheme="minorEastAsia" w:hAnsiTheme="minorHAnsi"/>
               <w:kern w:val="2"/>
-              <w:sz w:val="22"/>
               <w:szCs w:val="22"/>
               <w:lang w:eastAsia="en-GB"/>
               <w14:ligatures w14:val="standardContextual"/>
@@ -1417,7 +1390,6 @@
               <w:rPr>
                 <w:rFonts w:asciiTheme="minorHAnsi" w:eastAsiaTheme="minorEastAsia" w:hAnsiTheme="minorHAnsi"/>
                 <w:kern w:val="2"/>
-                <w:sz w:val="22"/>
                 <w:szCs w:val="22"/>
                 <w:lang w:eastAsia="en-GB"/>
                 <w14:ligatures w14:val="standardContextual"/>
@@ -1483,7 +1455,6 @@
             <w:rPr>
               <w:rFonts w:asciiTheme="minorHAnsi" w:eastAsiaTheme="minorEastAsia" w:hAnsiTheme="minorHAnsi"/>
               <w:kern w:val="2"/>
-              <w:sz w:val="22"/>
               <w:szCs w:val="22"/>
               <w:lang w:eastAsia="en-GB"/>
               <w14:ligatures w14:val="standardContextual"/>
@@ -1500,7 +1471,6 @@
               <w:rPr>
                 <w:rFonts w:asciiTheme="minorHAnsi" w:eastAsiaTheme="minorEastAsia" w:hAnsiTheme="minorHAnsi"/>
                 <w:kern w:val="2"/>
-                <w:sz w:val="22"/>
                 <w:szCs w:val="22"/>
                 <w:lang w:eastAsia="en-GB"/>
                 <w14:ligatures w14:val="standardContextual"/>
@@ -1566,7 +1536,6 @@
             <w:rPr>
               <w:rFonts w:asciiTheme="minorHAnsi" w:eastAsiaTheme="minorEastAsia" w:hAnsiTheme="minorHAnsi"/>
               <w:kern w:val="2"/>
-              <w:sz w:val="22"/>
               <w:szCs w:val="22"/>
               <w:lang w:eastAsia="en-GB"/>
               <w14:ligatures w14:val="standardContextual"/>
@@ -1583,7 +1552,6 @@
               <w:rPr>
                 <w:rFonts w:asciiTheme="minorHAnsi" w:eastAsiaTheme="minorEastAsia" w:hAnsiTheme="minorHAnsi"/>
                 <w:kern w:val="2"/>
-                <w:sz w:val="22"/>
                 <w:szCs w:val="22"/>
                 <w:lang w:eastAsia="en-GB"/>
                 <w14:ligatures w14:val="standardContextual"/>
@@ -1649,7 +1617,6 @@
             <w:rPr>
               <w:rFonts w:asciiTheme="minorHAnsi" w:eastAsiaTheme="minorEastAsia" w:hAnsiTheme="minorHAnsi"/>
               <w:kern w:val="2"/>
-              <w:sz w:val="22"/>
               <w:szCs w:val="22"/>
               <w:lang w:eastAsia="en-GB"/>
               <w14:ligatures w14:val="standardContextual"/>
@@ -1666,7 +1633,6 @@
               <w:rPr>
                 <w:rFonts w:asciiTheme="minorHAnsi" w:eastAsiaTheme="minorEastAsia" w:hAnsiTheme="minorHAnsi"/>
                 <w:kern w:val="2"/>
-                <w:sz w:val="22"/>
                 <w:szCs w:val="22"/>
                 <w:lang w:eastAsia="en-GB"/>
                 <w14:ligatures w14:val="standardContextual"/>
@@ -1732,7 +1698,6 @@
             <w:rPr>
               <w:rFonts w:asciiTheme="minorHAnsi" w:eastAsiaTheme="minorEastAsia" w:hAnsiTheme="minorHAnsi"/>
               <w:kern w:val="2"/>
-              <w:sz w:val="22"/>
               <w:szCs w:val="22"/>
               <w:lang w:eastAsia="en-GB"/>
               <w14:ligatures w14:val="standardContextual"/>
@@ -1749,7 +1714,6 @@
               <w:rPr>
                 <w:rFonts w:asciiTheme="minorHAnsi" w:eastAsiaTheme="minorEastAsia" w:hAnsiTheme="minorHAnsi"/>
                 <w:kern w:val="2"/>
-                <w:sz w:val="22"/>
                 <w:szCs w:val="22"/>
                 <w:lang w:eastAsia="en-GB"/>
                 <w14:ligatures w14:val="standardContextual"/>
@@ -1815,7 +1779,6 @@
             <w:rPr>
               <w:rFonts w:asciiTheme="minorHAnsi" w:eastAsiaTheme="minorEastAsia" w:hAnsiTheme="minorHAnsi"/>
               <w:kern w:val="2"/>
-              <w:sz w:val="22"/>
               <w:szCs w:val="22"/>
               <w:lang w:eastAsia="en-GB"/>
               <w14:ligatures w14:val="standardContextual"/>
@@ -1832,7 +1795,6 @@
               <w:rPr>
                 <w:rFonts w:asciiTheme="minorHAnsi" w:eastAsiaTheme="minorEastAsia" w:hAnsiTheme="minorHAnsi"/>
                 <w:kern w:val="2"/>
-                <w:sz w:val="22"/>
                 <w:szCs w:val="22"/>
                 <w:lang w:eastAsia="en-GB"/>
                 <w14:ligatures w14:val="standardContextual"/>
@@ -1898,7 +1860,6 @@
             <w:rPr>
               <w:rFonts w:asciiTheme="minorHAnsi" w:eastAsiaTheme="minorEastAsia" w:hAnsiTheme="minorHAnsi"/>
               <w:kern w:val="2"/>
-              <w:sz w:val="22"/>
               <w:szCs w:val="22"/>
               <w:lang w:eastAsia="en-GB"/>
               <w14:ligatures w14:val="standardContextual"/>
@@ -1915,7 +1876,6 @@
               <w:rPr>
                 <w:rFonts w:asciiTheme="minorHAnsi" w:eastAsiaTheme="minorEastAsia" w:hAnsiTheme="minorHAnsi"/>
                 <w:kern w:val="2"/>
-                <w:sz w:val="22"/>
                 <w:szCs w:val="22"/>
                 <w:lang w:eastAsia="en-GB"/>
                 <w14:ligatures w14:val="standardContextual"/>
@@ -1981,7 +1941,6 @@
             <w:rPr>
               <w:rFonts w:asciiTheme="minorHAnsi" w:eastAsiaTheme="minorEastAsia" w:hAnsiTheme="minorHAnsi"/>
               <w:kern w:val="2"/>
-              <w:sz w:val="22"/>
               <w:szCs w:val="22"/>
               <w:lang w:eastAsia="en-GB"/>
               <w14:ligatures w14:val="standardContextual"/>
@@ -1998,7 +1957,6 @@
               <w:rPr>
                 <w:rFonts w:asciiTheme="minorHAnsi" w:eastAsiaTheme="minorEastAsia" w:hAnsiTheme="minorHAnsi"/>
                 <w:kern w:val="2"/>
-                <w:sz w:val="22"/>
                 <w:szCs w:val="22"/>
                 <w:lang w:eastAsia="en-GB"/>
                 <w14:ligatures w14:val="standardContextual"/>
@@ -2064,7 +2022,6 @@
             <w:rPr>
               <w:rFonts w:asciiTheme="minorHAnsi" w:eastAsiaTheme="minorEastAsia" w:hAnsiTheme="minorHAnsi"/>
               <w:kern w:val="2"/>
-              <w:sz w:val="22"/>
               <w:szCs w:val="22"/>
               <w:lang w:eastAsia="en-GB"/>
               <w14:ligatures w14:val="standardContextual"/>
@@ -2081,7 +2038,6 @@
               <w:rPr>
                 <w:rFonts w:asciiTheme="minorHAnsi" w:eastAsiaTheme="minorEastAsia" w:hAnsiTheme="minorHAnsi"/>
                 <w:kern w:val="2"/>
-                <w:sz w:val="22"/>
                 <w:szCs w:val="22"/>
                 <w:lang w:eastAsia="en-GB"/>
                 <w14:ligatures w14:val="standardContextual"/>
@@ -2147,7 +2103,6 @@
             <w:rPr>
               <w:rFonts w:asciiTheme="minorHAnsi" w:eastAsiaTheme="minorEastAsia" w:hAnsiTheme="minorHAnsi"/>
               <w:kern w:val="2"/>
-              <w:sz w:val="22"/>
               <w:szCs w:val="22"/>
               <w:lang w:eastAsia="en-GB"/>
               <w14:ligatures w14:val="standardContextual"/>
@@ -2164,7 +2119,6 @@
               <w:rPr>
                 <w:rFonts w:asciiTheme="minorHAnsi" w:eastAsiaTheme="minorEastAsia" w:hAnsiTheme="minorHAnsi"/>
                 <w:kern w:val="2"/>
-                <w:sz w:val="22"/>
                 <w:szCs w:val="22"/>
                 <w:lang w:eastAsia="en-GB"/>
                 <w14:ligatures w14:val="standardContextual"/>
@@ -2230,7 +2184,6 @@
             <w:rPr>
               <w:rFonts w:asciiTheme="minorHAnsi" w:eastAsiaTheme="minorEastAsia" w:hAnsiTheme="minorHAnsi"/>
               <w:kern w:val="2"/>
-              <w:sz w:val="22"/>
               <w:szCs w:val="22"/>
               <w:lang w:eastAsia="en-GB"/>
               <w14:ligatures w14:val="standardContextual"/>
@@ -2247,7 +2200,6 @@
               <w:rPr>
                 <w:rFonts w:asciiTheme="minorHAnsi" w:eastAsiaTheme="minorEastAsia" w:hAnsiTheme="minorHAnsi"/>
                 <w:kern w:val="2"/>
-                <w:sz w:val="22"/>
                 <w:szCs w:val="22"/>
                 <w:lang w:eastAsia="en-GB"/>
                 <w14:ligatures w14:val="standardContextual"/>
@@ -2313,7 +2265,6 @@
             <w:rPr>
               <w:rFonts w:asciiTheme="minorHAnsi" w:eastAsiaTheme="minorEastAsia" w:hAnsiTheme="minorHAnsi"/>
               <w:kern w:val="2"/>
-              <w:sz w:val="22"/>
               <w:szCs w:val="22"/>
               <w:lang w:eastAsia="en-GB"/>
               <w14:ligatures w14:val="standardContextual"/>
@@ -2330,7 +2281,6 @@
               <w:rPr>
                 <w:rFonts w:asciiTheme="minorHAnsi" w:eastAsiaTheme="minorEastAsia" w:hAnsiTheme="minorHAnsi"/>
                 <w:kern w:val="2"/>
-                <w:sz w:val="22"/>
                 <w:szCs w:val="22"/>
                 <w:lang w:eastAsia="en-GB"/>
                 <w14:ligatures w14:val="standardContextual"/>
@@ -2396,7 +2346,6 @@
             <w:rPr>
               <w:rFonts w:asciiTheme="minorHAnsi" w:eastAsiaTheme="minorEastAsia" w:hAnsiTheme="minorHAnsi"/>
               <w:kern w:val="2"/>
-              <w:sz w:val="22"/>
               <w:szCs w:val="22"/>
               <w:lang w:eastAsia="en-GB"/>
               <w14:ligatures w14:val="standardContextual"/>
@@ -2413,7 +2362,6 @@
               <w:rPr>
                 <w:rFonts w:asciiTheme="minorHAnsi" w:eastAsiaTheme="minorEastAsia" w:hAnsiTheme="minorHAnsi"/>
                 <w:kern w:val="2"/>
-                <w:sz w:val="22"/>
                 <w:szCs w:val="22"/>
                 <w:lang w:eastAsia="en-GB"/>
                 <w14:ligatures w14:val="standardContextual"/>
@@ -2478,7 +2426,6 @@
             <w:rPr>
               <w:rFonts w:asciiTheme="minorHAnsi" w:eastAsiaTheme="minorEastAsia" w:hAnsiTheme="minorHAnsi"/>
               <w:kern w:val="2"/>
-              <w:sz w:val="22"/>
               <w:szCs w:val="22"/>
               <w:lang w:eastAsia="en-GB"/>
               <w14:ligatures w14:val="standardContextual"/>
@@ -2543,7 +2490,6 @@
             <w:rPr>
               <w:rFonts w:asciiTheme="minorHAnsi" w:eastAsiaTheme="minorEastAsia" w:hAnsiTheme="minorHAnsi"/>
               <w:kern w:val="2"/>
-              <w:sz w:val="22"/>
               <w:szCs w:val="22"/>
               <w:lang w:eastAsia="en-GB"/>
               <w14:ligatures w14:val="standardContextual"/>
@@ -2705,9 +2651,15 @@
     <w:p>
       <w:pPr>
         <w:pStyle w:val="Non-numberedsection"/>
+        <w:rPr>
+          <w:lang w:val="fr-FR"/>
+        </w:rPr>
       </w:pPr>
       <w:bookmarkStart w:id="8" w:name="_Toc139466570"/>
       <w:r>
+        <w:rPr>
+          <w:lang w:val="fr-FR"/>
+        </w:rPr>
         <w:lastRenderedPageBreak/>
         <w:t>Declaration of originality</w:t>
       </w:r>
@@ -3828,14 +3780,20 @@
         </w:rPr>
       </w:pPr>
       <w:r>
+        <w:t xml:space="preserve">Donec blandit feugiat ligula. Donec hendrerit, felis et imperdiet euismod, purus ipsum pretium metus, in lacinia nulla nisl eget sapien. </w:t>
+      </w:r>
+      <w:r>
+        <w:rPr>
+          <w:lang w:val="fr-FR"/>
+        </w:rPr>
+        <w:t xml:space="preserve">Donec ut est in lectus consequat consequat. Etiam eget dui. Aliquam erat volutpat. Sed at lorem in nunc porta tristique. Proin nec augue. Quisque aliquam </w:t>
+      </w:r>
+      <w:r>
+        <w:rPr>
+          <w:lang w:val="fr-FR"/>
+        </w:rPr>
         <w:lastRenderedPageBreak/>
-        <w:t xml:space="preserve">Donec blandit feugiat ligula. Donec hendrerit, felis et imperdiet euismod, purus ipsum pretium metus, in lacinia nulla nisl eget sapien. </w:t>
-      </w:r>
-      <w:r>
-        <w:rPr>
-          <w:lang w:val="fr-FR"/>
-        </w:rPr>
-        <w:t>Donec ut est in lectus consequat consequat. Etiam eget dui. Aliquam erat volutpat. Sed at lorem in nunc porta tristique. Proin nec augue. Quisque aliquam tempor magna. Pellentesque habitant morbi tristique senectus et netus et malesuada fames ac turpis egestas.</w:t>
+        <w:t>tempor magna. Pellentesque habitant morbi tristique senectus et netus et malesuada fames ac turpis egestas.</w:t>
       </w:r>
     </w:p>
     <w:p>
@@ -4214,6 +4172,7 @@
       </w:pPr>
       <w:bookmarkStart w:id="19" w:name="_Toc139466577"/>
       <w:r>
+        <w:lastRenderedPageBreak/>
         <w:t>Literature review</w:t>
       </w:r>
       <w:bookmarkEnd w:id="19"/>
@@ -4595,20 +4554,277 @@
       </w:pPr>
       <w:bookmarkStart w:id="25" w:name="_Toc139466582"/>
       <w:r>
+        <w:t>Methods</w:t>
+      </w:r>
+      <w:bookmarkEnd w:id="25"/>
+    </w:p>
+    <w:p>
+      <w:pPr>
+        <w:pStyle w:val="Heading2"/>
+      </w:pPr>
+      <w:bookmarkStart w:id="26" w:name="_Toc139466583"/>
+      <w:r>
+        <w:t>Introduction</w:t>
+      </w:r>
+      <w:bookmarkEnd w:id="26"/>
+    </w:p>
+    <w:p>
+      <w:r>
+        <w:t>Lorem ipsum dolor sit amet, consectetuer adipiscing elit. Maecenas porttitor congue massa. Fusce posuere, magna sed pulvinar ultricies, purus lectus malesuada libero, sit amet commodo magna eros quis urna.</w:t>
+      </w:r>
+    </w:p>
+    <w:p>
+      <w:pPr>
+        <w:rPr>
+          <w:lang w:val="fr-FR"/>
+        </w:rPr>
+      </w:pPr>
+      <w:r>
         <w:lastRenderedPageBreak/>
-        <w:t>Methods</w:t>
-      </w:r>
-      <w:bookmarkEnd w:id="25"/>
-    </w:p>
+        <w:t xml:space="preserve">Nunc viverra imperdiet enim. </w:t>
+      </w:r>
+      <w:r>
+        <w:rPr>
+          <w:lang w:val="fr-FR"/>
+        </w:rPr>
+        <w:t>Fusce est. Vivamus a tellus.</w:t>
+      </w:r>
+    </w:p>
+    <w:p>
+      <w:pPr>
+        <w:rPr>
+          <w:lang w:val="fr-FR"/>
+        </w:rPr>
+      </w:pPr>
+      <w:r>
+        <w:rPr>
+          <w:lang w:val="fr-FR"/>
+        </w:rPr>
+        <w:t>Pellentesque habitant morbi tristique senectus et netus et malesuada fames ac turpis egestas. Proin pharetra nonummy pede. Mauris et orci.</w:t>
+      </w:r>
+    </w:p>
+    <w:p>
+      <w:r>
+        <w:rPr>
+          <w:lang w:val="fr-FR"/>
+        </w:rPr>
+        <w:t xml:space="preserve">Aenean nec lorem. </w:t>
+      </w:r>
+      <w:r>
+        <w:t>In porttitor. Donec laoreet nonummy augue.</w:t>
+      </w:r>
+    </w:p>
+    <w:p>
+      <w:r>
+        <w:t>Suspendisse dui purus, scelerisque at, vulputate vitae, pretium mattis, nunc. Mauris eget neque at sem venenatis eleifend. Ut nonummy.</w:t>
+      </w:r>
+    </w:p>
+    <w:p/>
     <w:p>
       <w:pPr>
         <w:pStyle w:val="Heading2"/>
       </w:pPr>
-      <w:bookmarkStart w:id="26" w:name="_Toc139466583"/>
+      <w:bookmarkStart w:id="27" w:name="_Toc139466584"/>
+      <w:r>
+        <w:t>Detail</w:t>
+      </w:r>
+      <w:bookmarkEnd w:id="27"/>
+    </w:p>
+    <w:p>
+      <w:r>
+        <w:t>Lorem ipsum dolor sit amet, consectetuer adipiscing elit. Maecenas porttitor congue massa. Fusce posuere, magna sed pulvinar ultricies, purus lectus malesuada libero, sit amet commodo magna eros quis urna.</w:t>
+      </w:r>
+    </w:p>
+    <w:p>
+      <w:pPr>
+        <w:rPr>
+          <w:lang w:val="fr-FR"/>
+        </w:rPr>
+      </w:pPr>
+      <w:r>
+        <w:t xml:space="preserve">Nunc viverra imperdiet enim. </w:t>
+      </w:r>
+      <w:r>
+        <w:rPr>
+          <w:lang w:val="fr-FR"/>
+        </w:rPr>
+        <w:t>Fusce est. Vivamus a tellus.</w:t>
+      </w:r>
+    </w:p>
+    <w:p>
+      <w:pPr>
+        <w:rPr>
+          <w:lang w:val="fr-FR"/>
+        </w:rPr>
+      </w:pPr>
+      <w:r>
+        <w:rPr>
+          <w:lang w:val="fr-FR"/>
+        </w:rPr>
+        <w:t>Pellentesque habitant morbi tristique senectus et netus et malesuada fames ac turpis egestas. Proin pharetra nonummy pede. Mauris et orci.</w:t>
+      </w:r>
+    </w:p>
+    <w:p>
+      <w:r>
+        <w:rPr>
+          <w:lang w:val="fr-FR"/>
+        </w:rPr>
+        <w:t xml:space="preserve">Aenean nec lorem. </w:t>
+      </w:r>
+      <w:r>
+        <w:t>In porttitor. Donec laoreet nonummy augue.</w:t>
+      </w:r>
+    </w:p>
+    <w:p>
+      <w:r>
+        <w:t>Suspendisse dui purus, scelerisque at, vulputate vitae, pretium mattis, nunc. Mauris eget neque at sem venenatis eleifend. Ut nonummy.</w:t>
+      </w:r>
+    </w:p>
+    <w:p/>
+    <w:p>
+      <w:pPr>
+        <w:pStyle w:val="Heading2"/>
+      </w:pPr>
+      <w:bookmarkStart w:id="28" w:name="_Toc139466585"/>
+      <w:r>
+        <w:t xml:space="preserve">More </w:t>
+      </w:r>
+      <w:r>
+        <w:t>detail</w:t>
+      </w:r>
+      <w:bookmarkEnd w:id="28"/>
+    </w:p>
+    <w:p>
+      <w:r>
+        <w:t>Lorem ipsum dolor sit amet, consectetuer adipiscing elit. Maecenas porttitor congue massa. Fusce posuere, magna sed pulvinar ultricies, purus lectus malesuada libero, sit amet commodo magna eros quis urna.</w:t>
+      </w:r>
+    </w:p>
+    <w:p>
+      <w:pPr>
+        <w:rPr>
+          <w:lang w:val="fr-FR"/>
+        </w:rPr>
+      </w:pPr>
+      <w:r>
+        <w:t xml:space="preserve">Nunc viverra imperdiet enim. </w:t>
+      </w:r>
+      <w:r>
+        <w:rPr>
+          <w:lang w:val="fr-FR"/>
+        </w:rPr>
+        <w:t>Fusce est. Vivamus a tellus.</w:t>
+      </w:r>
+    </w:p>
+    <w:p>
+      <w:pPr>
+        <w:rPr>
+          <w:lang w:val="fr-FR"/>
+        </w:rPr>
+      </w:pPr>
+      <w:r>
+        <w:rPr>
+          <w:lang w:val="fr-FR"/>
+        </w:rPr>
+        <w:t>Pellentesque habitant morbi tristique senectus et netus et malesuada fames ac turpis egestas. Proin pharetra nonummy pede. Mauris et orci.</w:t>
+      </w:r>
+    </w:p>
+    <w:p>
+      <w:r>
+        <w:rPr>
+          <w:lang w:val="fr-FR"/>
+        </w:rPr>
+        <w:t xml:space="preserve">Aenean nec lorem. </w:t>
+      </w:r>
+      <w:r>
+        <w:t>In porttitor. Donec laoreet nonummy augue.</w:t>
+      </w:r>
+    </w:p>
+    <w:p>
+      <w:r>
+        <w:t>Suspendisse dui purus, scelerisque at, vulputate vitae, pretium mattis, nunc. Mauris eget neque at sem venenatis eleifend. Ut nonummy.</w:t>
+      </w:r>
+    </w:p>
+    <w:p/>
+    <w:p>
+      <w:pPr>
+        <w:pStyle w:val="Heading2"/>
+      </w:pPr>
+      <w:bookmarkStart w:id="29" w:name="_Toc139466586"/>
+      <w:r>
+        <w:t>Summary</w:t>
+      </w:r>
+      <w:bookmarkEnd w:id="29"/>
+    </w:p>
+    <w:p>
+      <w:r>
+        <w:t>Lorem ipsum dolor sit amet, consectetuer adipiscing elit. Maecenas porttitor congue massa. Fusce posuere, magna sed pulvinar ultricies, purus lectus malesuada libero, sit amet commodo magna eros quis urna.</w:t>
+      </w:r>
+    </w:p>
+    <w:p>
+      <w:pPr>
+        <w:rPr>
+          <w:lang w:val="fr-FR"/>
+        </w:rPr>
+      </w:pPr>
+      <w:r>
+        <w:t xml:space="preserve">Nunc viverra imperdiet enim. </w:t>
+      </w:r>
+      <w:r>
+        <w:rPr>
+          <w:lang w:val="fr-FR"/>
+        </w:rPr>
+        <w:t>Fusce est. Vivamus a tellus.</w:t>
+      </w:r>
+    </w:p>
+    <w:p>
+      <w:pPr>
+        <w:rPr>
+          <w:lang w:val="fr-FR"/>
+        </w:rPr>
+      </w:pPr>
+      <w:r>
+        <w:rPr>
+          <w:lang w:val="fr-FR"/>
+        </w:rPr>
+        <w:t>Pellentesque habitant morbi tristique senectus et netus et malesuada fames ac turpis egestas. Proin pharetra nonummy pede. Mauris et orci.</w:t>
+      </w:r>
+    </w:p>
+    <w:p>
+      <w:r>
+        <w:rPr>
+          <w:lang w:val="fr-FR"/>
+        </w:rPr>
+        <w:t xml:space="preserve">Aenean nec lorem. </w:t>
+      </w:r>
+      <w:r>
+        <w:t>In porttitor. Donec laoreet nonummy augue.</w:t>
+      </w:r>
+    </w:p>
+    <w:p>
+      <w:r>
+        <w:t>Suspendisse dui purus, scelerisque at, vulputate vitae, pretium mattis, nunc. Mauris eget neque at sem venenatis eleifend. Ut nonummy.</w:t>
+      </w:r>
+    </w:p>
+    <w:p/>
+    <w:p>
+      <w:pPr>
+        <w:pStyle w:val="Heading1"/>
+      </w:pPr>
+      <w:bookmarkStart w:id="30" w:name="_Toc139466587"/>
+      <w:r>
+        <w:t>Results and discussion</w:t>
+      </w:r>
+      <w:bookmarkEnd w:id="30"/>
+    </w:p>
+    <w:p>
+      <w:pPr>
+        <w:pStyle w:val="Heading2"/>
+      </w:pPr>
+      <w:bookmarkStart w:id="31" w:name="_Toc139466588"/>
       <w:r>
         <w:t>Introduction</w:t>
       </w:r>
-      <w:bookmarkEnd w:id="26"/>
+      <w:bookmarkEnd w:id="31"/>
     </w:p>
     <w:p>
       <w:r>
@@ -4665,11 +4881,12 @@
       <w:pPr>
         <w:pStyle w:val="Heading2"/>
       </w:pPr>
-      <w:bookmarkStart w:id="27" w:name="_Toc139466584"/>
-      <w:r>
+      <w:bookmarkStart w:id="32" w:name="_Toc139466589"/>
+      <w:r>
+        <w:lastRenderedPageBreak/>
         <w:t>Detail</w:t>
       </w:r>
-      <w:bookmarkEnd w:id="27"/>
+      <w:bookmarkEnd w:id="32"/>
     </w:p>
     <w:p>
       <w:r>
@@ -4726,47 +4943,105 @@
       <w:pPr>
         <w:pStyle w:val="Heading2"/>
       </w:pPr>
-      <w:bookmarkStart w:id="28" w:name="_Toc139466585"/>
-      <w:r>
+      <w:bookmarkStart w:id="33" w:name="_Toc139466590"/>
+      <w:r>
+        <w:t>More detail</w:t>
+      </w:r>
+      <w:bookmarkEnd w:id="33"/>
+    </w:p>
+    <w:p>
+      <w:r>
+        <w:t>Lorem ipsum dolor sit amet, consectetuer adipiscing elit. Maecenas porttitor congue massa. Fusce posuere, magna sed pulvinar ultricies, purus lectus malesuada libero, sit amet commodo magna eros quis urna.</w:t>
+      </w:r>
+    </w:p>
+    <w:p>
+      <w:pPr>
+        <w:rPr>
+          <w:lang w:val="fr-FR"/>
+        </w:rPr>
+      </w:pPr>
+      <w:r>
+        <w:t xml:space="preserve">Nunc viverra imperdiet enim. </w:t>
+      </w:r>
+      <w:r>
+        <w:rPr>
+          <w:lang w:val="fr-FR"/>
+        </w:rPr>
+        <w:t>Fusce est. Vivamus a tellus.</w:t>
+      </w:r>
+    </w:p>
+    <w:p>
+      <w:pPr>
+        <w:rPr>
+          <w:lang w:val="fr-FR"/>
+        </w:rPr>
+      </w:pPr>
+      <w:r>
+        <w:rPr>
+          <w:lang w:val="fr-FR"/>
+        </w:rPr>
+        <w:t>Pellentesque habitant morbi tristique senectus et netus et malesuada fames ac turpis egestas. Proin pharetra nonummy pede. Mauris et orci.</w:t>
+      </w:r>
+    </w:p>
+    <w:p>
+      <w:r>
+        <w:rPr>
+          <w:lang w:val="fr-FR"/>
+        </w:rPr>
+        <w:t xml:space="preserve">Aenean nec lorem. </w:t>
+      </w:r>
+      <w:r>
+        <w:t>In porttitor. Donec laoreet nonummy augue.</w:t>
+      </w:r>
+    </w:p>
+    <w:p>
+      <w:r>
+        <w:t>Suspendisse dui purus, scelerisque at, vulputate vitae, pretium mattis, nunc. Mauris eget neque at sem venenatis eleifend. Ut nonummy.</w:t>
+      </w:r>
+    </w:p>
+    <w:p/>
+    <w:p>
+      <w:pPr>
+        <w:pStyle w:val="Heading2"/>
+      </w:pPr>
+      <w:bookmarkStart w:id="34" w:name="_Toc139466591"/>
+      <w:r>
+        <w:t>Summary</w:t>
+      </w:r>
+      <w:bookmarkEnd w:id="34"/>
+    </w:p>
+    <w:p>
+      <w:r>
+        <w:t>Lorem ipsum dolor sit amet, consectetuer adipiscing elit. Maecenas porttitor congue massa. Fusce posuere, magna sed pulvinar ultricies, purus lectus malesuada libero, sit amet commodo magna eros quis urna.</w:t>
+      </w:r>
+    </w:p>
+    <w:p>
+      <w:pPr>
+        <w:rPr>
+          <w:lang w:val="fr-FR"/>
+        </w:rPr>
+      </w:pPr>
+      <w:r>
+        <w:t xml:space="preserve">Nunc viverra imperdiet enim. </w:t>
+      </w:r>
+      <w:r>
+        <w:rPr>
+          <w:lang w:val="fr-FR"/>
+        </w:rPr>
+        <w:t>Fusce est. Vivamus a tellus.</w:t>
+      </w:r>
+    </w:p>
+    <w:p>
+      <w:pPr>
+        <w:rPr>
+          <w:lang w:val="fr-FR"/>
+        </w:rPr>
+      </w:pPr>
+      <w:r>
+        <w:rPr>
+          <w:lang w:val="fr-FR"/>
+        </w:rPr>
         <w:lastRenderedPageBreak/>
-        <w:t xml:space="preserve">More </w:t>
-      </w:r>
-      <w:r>
-        <w:t>detail</w:t>
-      </w:r>
-      <w:bookmarkEnd w:id="28"/>
-    </w:p>
-    <w:p>
-      <w:r>
-        <w:t>Lorem ipsum dolor sit amet, consectetuer adipiscing elit. Maecenas porttitor congue massa. Fusce posuere, magna sed pulvinar ultricies, purus lectus malesuada libero, sit amet commodo magna eros quis urna.</w:t>
-      </w:r>
-    </w:p>
-    <w:p>
-      <w:pPr>
-        <w:rPr>
-          <w:lang w:val="fr-FR"/>
-        </w:rPr>
-      </w:pPr>
-      <w:r>
-        <w:t xml:space="preserve">Nunc viverra imperdiet enim. </w:t>
-      </w:r>
-      <w:r>
-        <w:rPr>
-          <w:lang w:val="fr-FR"/>
-        </w:rPr>
-        <w:t>Fusce est. Vivamus a tellus.</w:t>
-      </w:r>
-    </w:p>
-    <w:p>
-      <w:pPr>
-        <w:rPr>
-          <w:lang w:val="fr-FR"/>
-        </w:rPr>
-      </w:pPr>
-      <w:r>
-        <w:rPr>
-          <w:lang w:val="fr-FR"/>
-        </w:rPr>
         <w:t>Pellentesque habitant morbi tristique senectus et netus et malesuada fames ac turpis egestas. Proin pharetra nonummy pede. Mauris et orci.</w:t>
       </w:r>
     </w:p>
@@ -4789,328 +5064,10 @@
     <w:p/>
     <w:p>
       <w:pPr>
-        <w:pStyle w:val="Heading2"/>
-      </w:pPr>
-      <w:bookmarkStart w:id="29" w:name="_Toc139466586"/>
-      <w:r>
-        <w:t>Summary</w:t>
-      </w:r>
-      <w:bookmarkEnd w:id="29"/>
-    </w:p>
-    <w:p>
-      <w:r>
-        <w:t>Lorem ipsum dolor sit amet, consectetuer adipiscing elit. Maecenas porttitor congue massa. Fusce posuere, magna sed pulvinar ultricies, purus lectus malesuada libero, sit amet commodo magna eros quis urna.</w:t>
-      </w:r>
-    </w:p>
-    <w:p>
-      <w:pPr>
-        <w:rPr>
-          <w:lang w:val="fr-FR"/>
-        </w:rPr>
-      </w:pPr>
-      <w:r>
-        <w:t xml:space="preserve">Nunc viverra imperdiet enim. </w:t>
-      </w:r>
-      <w:r>
-        <w:rPr>
-          <w:lang w:val="fr-FR"/>
-        </w:rPr>
-        <w:t>Fusce est. Vivamus a tellus.</w:t>
-      </w:r>
-    </w:p>
-    <w:p>
-      <w:pPr>
-        <w:rPr>
-          <w:lang w:val="fr-FR"/>
-        </w:rPr>
-      </w:pPr>
-      <w:r>
-        <w:rPr>
-          <w:lang w:val="fr-FR"/>
-        </w:rPr>
-        <w:t>Pellentesque habitant morbi tristique senectus et netus et malesuada fames ac turpis egestas. Proin pharetra nonummy pede. Mauris et orci.</w:t>
-      </w:r>
-    </w:p>
-    <w:p>
-      <w:r>
-        <w:rPr>
-          <w:lang w:val="fr-FR"/>
-        </w:rPr>
-        <w:t xml:space="preserve">Aenean nec lorem. </w:t>
-      </w:r>
-      <w:r>
-        <w:t>In porttitor. Donec laoreet nonummy augue.</w:t>
-      </w:r>
-    </w:p>
-    <w:p>
-      <w:r>
-        <w:t>Suspendisse dui purus, scelerisque at, vulputate vitae, pretium mattis, nunc. Mauris eget neque at sem venenatis eleifend. Ut nonummy.</w:t>
-      </w:r>
-    </w:p>
-    <w:p/>
-    <w:p>
-      <w:pPr>
         <w:pStyle w:val="Heading1"/>
       </w:pPr>
-      <w:bookmarkStart w:id="30" w:name="_Toc139466587"/>
-      <w:r>
-        <w:lastRenderedPageBreak/>
-        <w:t>Results and discussion</w:t>
-      </w:r>
-      <w:bookmarkEnd w:id="30"/>
-    </w:p>
-    <w:p>
-      <w:pPr>
-        <w:pStyle w:val="Heading2"/>
-      </w:pPr>
-      <w:bookmarkStart w:id="31" w:name="_Toc139466588"/>
-      <w:r>
-        <w:t>Introduction</w:t>
-      </w:r>
-      <w:bookmarkEnd w:id="31"/>
-    </w:p>
-    <w:p>
-      <w:r>
-        <w:t>Lorem ipsum dolor sit amet, consectetuer adipiscing elit. Maecenas porttitor congue massa. Fusce posuere, magna sed pulvinar ultricies, purus lectus malesuada libero, sit amet commodo magna eros quis urna.</w:t>
-      </w:r>
-    </w:p>
-    <w:p>
-      <w:pPr>
-        <w:rPr>
-          <w:lang w:val="fr-FR"/>
-        </w:rPr>
-      </w:pPr>
-      <w:r>
-        <w:t xml:space="preserve">Nunc viverra imperdiet enim. </w:t>
-      </w:r>
-      <w:r>
-        <w:rPr>
-          <w:lang w:val="fr-FR"/>
-        </w:rPr>
-        <w:t>Fusce est. Vivamus a tellus.</w:t>
-      </w:r>
-    </w:p>
-    <w:p>
-      <w:pPr>
-        <w:rPr>
-          <w:lang w:val="fr-FR"/>
-        </w:rPr>
-      </w:pPr>
-      <w:r>
-        <w:rPr>
-          <w:lang w:val="fr-FR"/>
-        </w:rPr>
-        <w:t>Pellentesque habitant morbi tristique senectus et netus et malesuada fames ac turpis egestas. Proin pharetra nonummy pede. Mauris et orci.</w:t>
-      </w:r>
-    </w:p>
-    <w:p>
-      <w:r>
-        <w:rPr>
-          <w:lang w:val="fr-FR"/>
-        </w:rPr>
-        <w:t xml:space="preserve">Aenean nec lorem. </w:t>
-      </w:r>
-      <w:r>
-        <w:t>In porttitor. Donec laoreet nonummy augue.</w:t>
-      </w:r>
-    </w:p>
-    <w:p>
-      <w:r>
-        <w:t>Suspendisse dui purus, scelerisque at, vulputate vitae, pretium mattis, nunc. Mauris eget neque at sem venenatis eleifend. Ut nonummy.</w:t>
-      </w:r>
-    </w:p>
-    <w:p/>
-    <w:p>
-      <w:pPr>
-        <w:pStyle w:val="Heading2"/>
-      </w:pPr>
-      <w:bookmarkStart w:id="32" w:name="_Toc139466589"/>
-      <w:r>
-        <w:t>Detail</w:t>
-      </w:r>
-      <w:bookmarkEnd w:id="32"/>
-    </w:p>
-    <w:p>
-      <w:r>
-        <w:t>Lorem ipsum dolor sit amet, consectetuer adipiscing elit. Maecenas porttitor congue massa. Fusce posuere, magna sed pulvinar ultricies, purus lectus malesuada libero, sit amet commodo magna eros quis urna.</w:t>
-      </w:r>
-    </w:p>
-    <w:p>
-      <w:pPr>
-        <w:rPr>
-          <w:lang w:val="fr-FR"/>
-        </w:rPr>
-      </w:pPr>
-      <w:r>
-        <w:t xml:space="preserve">Nunc viverra imperdiet enim. </w:t>
-      </w:r>
-      <w:r>
-        <w:rPr>
-          <w:lang w:val="fr-FR"/>
-        </w:rPr>
-        <w:t>Fusce est. Vivamus a tellus.</w:t>
-      </w:r>
-    </w:p>
-    <w:p>
-      <w:pPr>
-        <w:rPr>
-          <w:lang w:val="fr-FR"/>
-        </w:rPr>
-      </w:pPr>
-      <w:r>
-        <w:rPr>
-          <w:lang w:val="fr-FR"/>
-        </w:rPr>
-        <w:t>Pellentesque habitant morbi tristique senectus et netus et malesuada fames ac turpis egestas. Proin pharetra nonummy pede. Mauris et orci.</w:t>
-      </w:r>
-    </w:p>
-    <w:p>
-      <w:r>
-        <w:rPr>
-          <w:lang w:val="fr-FR"/>
-        </w:rPr>
-        <w:t xml:space="preserve">Aenean nec lorem. </w:t>
-      </w:r>
-      <w:r>
-        <w:t>In porttitor. Donec laoreet nonummy augue.</w:t>
-      </w:r>
-    </w:p>
-    <w:p>
-      <w:r>
-        <w:t>Suspendisse dui purus, scelerisque at, vulputate vitae, pretium mattis, nunc. Mauris eget neque at sem venenatis eleifend. Ut nonummy.</w:t>
-      </w:r>
-    </w:p>
-    <w:p/>
-    <w:p>
-      <w:pPr>
-        <w:pStyle w:val="Heading2"/>
-      </w:pPr>
-      <w:bookmarkStart w:id="33" w:name="_Toc139466590"/>
-      <w:r>
-        <w:lastRenderedPageBreak/>
-        <w:t>More detail</w:t>
-      </w:r>
-      <w:bookmarkEnd w:id="33"/>
-    </w:p>
-    <w:p>
-      <w:r>
-        <w:t>Lorem ipsum dolor sit amet, consectetuer adipiscing elit. Maecenas porttitor congue massa. Fusce posuere, magna sed pulvinar ultricies, purus lectus malesuada libero, sit amet commodo magna eros quis urna.</w:t>
-      </w:r>
-    </w:p>
-    <w:p>
-      <w:pPr>
-        <w:rPr>
-          <w:lang w:val="fr-FR"/>
-        </w:rPr>
-      </w:pPr>
-      <w:r>
-        <w:t xml:space="preserve">Nunc viverra imperdiet enim. </w:t>
-      </w:r>
-      <w:r>
-        <w:rPr>
-          <w:lang w:val="fr-FR"/>
-        </w:rPr>
-        <w:t>Fusce est. Vivamus a tellus.</w:t>
-      </w:r>
-    </w:p>
-    <w:p>
-      <w:pPr>
-        <w:rPr>
-          <w:lang w:val="fr-FR"/>
-        </w:rPr>
-      </w:pPr>
-      <w:r>
-        <w:rPr>
-          <w:lang w:val="fr-FR"/>
-        </w:rPr>
-        <w:t>Pellentesque habitant morbi tristique senectus et netus et malesuada fames ac turpis egestas. Proin pharetra nonummy pede. Mauris et orci.</w:t>
-      </w:r>
-    </w:p>
-    <w:p>
-      <w:r>
-        <w:rPr>
-          <w:lang w:val="fr-FR"/>
-        </w:rPr>
-        <w:t xml:space="preserve">Aenean nec lorem. </w:t>
-      </w:r>
-      <w:r>
-        <w:t>In porttitor. Donec laoreet nonummy augue.</w:t>
-      </w:r>
-    </w:p>
-    <w:p>
-      <w:r>
-        <w:t>Suspendisse dui purus, scelerisque at, vulputate vitae, pretium mattis, nunc. Mauris eget neque at sem venenatis eleifend. Ut nonummy.</w:t>
-      </w:r>
-    </w:p>
-    <w:p/>
-    <w:p>
-      <w:pPr>
-        <w:pStyle w:val="Heading2"/>
-      </w:pPr>
-      <w:bookmarkStart w:id="34" w:name="_Toc139466591"/>
-      <w:r>
-        <w:t>Summary</w:t>
-      </w:r>
-      <w:bookmarkEnd w:id="34"/>
-    </w:p>
-    <w:p>
-      <w:r>
-        <w:t>Lorem ipsum dolor sit amet, consectetuer adipiscing elit. Maecenas porttitor congue massa. Fusce posuere, magna sed pulvinar ultricies, purus lectus malesuada libero, sit amet commodo magna eros quis urna.</w:t>
-      </w:r>
-    </w:p>
-    <w:p>
-      <w:pPr>
-        <w:rPr>
-          <w:lang w:val="fr-FR"/>
-        </w:rPr>
-      </w:pPr>
-      <w:r>
-        <w:t xml:space="preserve">Nunc viverra imperdiet enim. </w:t>
-      </w:r>
-      <w:r>
-        <w:rPr>
-          <w:lang w:val="fr-FR"/>
-        </w:rPr>
-        <w:t>Fusce est. Vivamus a tellus.</w:t>
-      </w:r>
-    </w:p>
-    <w:p>
-      <w:pPr>
-        <w:rPr>
-          <w:lang w:val="fr-FR"/>
-        </w:rPr>
-      </w:pPr>
-      <w:r>
-        <w:rPr>
-          <w:lang w:val="fr-FR"/>
-        </w:rPr>
-        <w:t>Pellentesque habitant morbi tristique senectus et netus et malesuada fames ac turpis egestas. Proin pharetra nonummy pede. Mauris et orci.</w:t>
-      </w:r>
-    </w:p>
-    <w:p>
-      <w:r>
-        <w:rPr>
-          <w:lang w:val="fr-FR"/>
-        </w:rPr>
-        <w:t xml:space="preserve">Aenean nec lorem. </w:t>
-      </w:r>
-      <w:r>
-        <w:t>In porttitor. Donec laoreet nonummy augue.</w:t>
-      </w:r>
-    </w:p>
-    <w:p>
-      <w:r>
-        <w:t>Suspendisse dui purus, scelerisque at, vulputate vitae, pretium mattis, nunc. Mauris eget neque at sem venenatis eleifend. Ut nonummy.</w:t>
-      </w:r>
-    </w:p>
-    <w:p/>
-    <w:p>
-      <w:pPr>
-        <w:pStyle w:val="Heading1"/>
-      </w:pPr>
       <w:bookmarkStart w:id="35" w:name="_Toc139466592"/>
       <w:r>
-        <w:lastRenderedPageBreak/>
         <w:t>Conclusions and future work</w:t>
       </w:r>
       <w:bookmarkEnd w:id="35"/>
@@ -5634,7 +5591,6 @@
         <w:docPartUnique/>
       </w:docPartObj>
     </w:sdtPr>
-    <w:sdtEndPr/>
     <w:sdtContent>
       <w:p>
         <w:pPr>
@@ -7297,14 +7253,13 @@
   <w:style w:type="paragraph" w:default="1" w:styleId="Normal">
     <w:name w:val="Normal"/>
     <w:qFormat/>
-    <w:rsid w:val="00AF7B41"/>
+    <w:rsid w:val="001A590F"/>
     <w:pPr>
       <w:spacing w:line="360" w:lineRule="auto"/>
     </w:pPr>
     <w:rPr>
       <w:rFonts w:ascii="Arial Nova" w:hAnsi="Arial Nova"/>
       <w:noProof/>
-      <w:sz w:val="24"/>
       <w:szCs w:val="24"/>
     </w:rPr>
   </w:style>
@@ -8173,7 +8128,6 @@
       <w:rFonts w:eastAsiaTheme="minorEastAsia"/>
       <w:color w:val="5A5A5A" w:themeColor="text1" w:themeTint="A5"/>
       <w:spacing w:val="15"/>
-      <w:sz w:val="22"/>
       <w:szCs w:val="22"/>
     </w:rPr>
   </w:style>

</xml_diff>

<commit_message>
Minor font size updates
</commit_message>
<xml_diff>
--- a/MSc final dissertation Microsoft Word template EEE.docx
+++ b/MSc final dissertation Microsoft Word template EEE.docx
@@ -26,22 +26,21 @@
       <w:pPr>
         <w:pStyle w:val="Projecttitle"/>
         <w:jc w:val="center"/>
-      </w:pPr>
-      <w:bookmarkStart w:id="0" w:name="_Toc139466567"/>
-      <w:commentRangeStart w:id="1"/>
+        <w:outlineLvl w:val="9"/>
+      </w:pPr>
+      <w:commentRangeStart w:id="0"/>
       <w:r>
         <w:t>MSc final dissertation Microsoft Word template EEE</w:t>
       </w:r>
-      <w:commentRangeEnd w:id="1"/>
+      <w:commentRangeEnd w:id="0"/>
       <w:r>
         <w:rPr>
           <w:rStyle w:val="CommentReference"/>
           <w:rFonts w:eastAsiaTheme="minorHAnsi" w:cstheme="minorBidi"/>
           <w:b w:val="0"/>
         </w:rPr>
-        <w:commentReference w:id="1"/>
-      </w:r>
-      <w:bookmarkEnd w:id="0"/>
+        <w:commentReference w:id="0"/>
+      </w:r>
     </w:p>
     <w:p/>
     <w:p/>
@@ -69,19 +68,19 @@
         </w:rPr>
         <w:t xml:space="preserve">Master of Science in </w:t>
       </w:r>
-      <w:commentRangeStart w:id="2"/>
+      <w:commentRangeStart w:id="1"/>
       <w:r>
         <w:rPr>
           <w:rStyle w:val="Emphasis"/>
         </w:rPr>
         <w:t>Advanced Control and Systems Engineering</w:t>
       </w:r>
-      <w:commentRangeEnd w:id="2"/>
+      <w:commentRangeEnd w:id="1"/>
       <w:r>
         <w:rPr>
           <w:rStyle w:val="Emphasis"/>
         </w:rPr>
-        <w:commentReference w:id="2"/>
+        <w:commentReference w:id="1"/>
       </w:r>
     </w:p>
     <w:p>
@@ -131,21 +130,21 @@
         <w:spacing w:after="0"/>
         <w:jc w:val="center"/>
       </w:pPr>
-      <w:commentRangeStart w:id="3"/>
+      <w:commentRangeStart w:id="2"/>
       <w:r>
         <w:t>202</w:t>
       </w:r>
       <w:r>
         <w:t>3</w:t>
       </w:r>
-      <w:commentRangeEnd w:id="3"/>
+      <w:commentRangeEnd w:id="2"/>
       <w:r>
         <w:rPr>
           <w:rStyle w:val="CommentReference"/>
           <w:sz w:val="24"/>
           <w:szCs w:val="24"/>
         </w:rPr>
-        <w:commentReference w:id="3"/>
+        <w:commentReference w:id="2"/>
       </w:r>
     </w:p>
     <w:p>
@@ -186,18 +185,18 @@
         <w:spacing w:after="0"/>
         <w:jc w:val="center"/>
       </w:pPr>
-      <w:commentRangeStart w:id="4"/>
+      <w:commentRangeStart w:id="3"/>
       <w:r>
         <w:t>1234567</w:t>
       </w:r>
-      <w:commentRangeEnd w:id="4"/>
+      <w:commentRangeEnd w:id="3"/>
       <w:r>
         <w:rPr>
           <w:rStyle w:val="CommentReference"/>
           <w:sz w:val="24"/>
           <w:szCs w:val="24"/>
         </w:rPr>
-        <w:commentReference w:id="4"/>
+        <w:commentReference w:id="3"/>
       </w:r>
     </w:p>
     <w:p/>
@@ -219,13 +218,14 @@
     <w:p>
       <w:pPr>
         <w:pStyle w:val="Non-numberedsection"/>
-      </w:pPr>
-      <w:bookmarkStart w:id="5" w:name="_Toc139466568"/>
+        <w:outlineLvl w:val="0"/>
+      </w:pPr>
+      <w:bookmarkStart w:id="4" w:name="_Toc146539471"/>
       <w:r>
         <w:lastRenderedPageBreak/>
         <w:t>Contents</w:t>
       </w:r>
-      <w:bookmarkEnd w:id="5"/>
+      <w:bookmarkEnd w:id="4"/>
     </w:p>
     <w:sdt>
       <w:sdtPr>
@@ -265,12 +265,12 @@
           <w:r>
             <w:fldChar w:fldCharType="separate"/>
           </w:r>
-          <w:hyperlink w:anchor="_Toc139466567" w:history="1">
+          <w:hyperlink w:anchor="_Toc146539471" w:history="1">
             <w:r>
               <w:rPr>
                 <w:rStyle w:val="Hyperlink"/>
               </w:rPr>
-              <w:t>MSc final dissertation Microsoft Word template EEE</w:t>
+              <w:t>Contents</w:t>
             </w:r>
             <w:r>
               <w:rPr>
@@ -288,7 +288,7 @@
               <w:rPr>
                 <w:webHidden/>
               </w:rPr>
-              <w:instrText xml:space="preserve"> PAGEREF _Toc139466567 \h </w:instrText>
+              <w:instrText xml:space="preserve"> PAGEREF _Toc146539471 \h </w:instrText>
             </w:r>
             <w:r>
               <w:rPr>
@@ -305,7 +305,7 @@
               <w:rPr>
                 <w:webHidden/>
               </w:rPr>
-              <w:t>1</w:t>
+              <w:t>2</w:t>
             </w:r>
             <w:r>
               <w:rPr>
@@ -317,7 +317,7 @@
         </w:p>
         <w:p>
           <w:pPr>
-            <w:pStyle w:val="TOC2"/>
+            <w:pStyle w:val="TOC1"/>
             <w:tabs>
               <w:tab w:val="right" w:leader="dot" w:pos="9628"/>
             </w:tabs>
@@ -329,12 +329,12 @@
               <w14:ligatures w14:val="standardContextual"/>
             </w:rPr>
           </w:pPr>
-          <w:hyperlink w:anchor="_Toc139466568" w:history="1">
+          <w:hyperlink w:anchor="_Toc146539472" w:history="1">
             <w:r>
               <w:rPr>
                 <w:rStyle w:val="Hyperlink"/>
               </w:rPr>
-              <w:t>Contents</w:t>
+              <w:t>Abstract</w:t>
             </w:r>
             <w:r>
               <w:rPr>
@@ -352,7 +352,7 @@
               <w:rPr>
                 <w:webHidden/>
               </w:rPr>
-              <w:instrText xml:space="preserve"> PAGEREF _Toc139466568 \h </w:instrText>
+              <w:instrText xml:space="preserve"> PAGEREF _Toc146539472 \h </w:instrText>
             </w:r>
             <w:r>
               <w:rPr>
@@ -369,7 +369,7 @@
               <w:rPr>
                 <w:webHidden/>
               </w:rPr>
-              <w:t>2</w:t>
+              <w:t>4</w:t>
             </w:r>
             <w:r>
               <w:rPr>
@@ -381,7 +381,7 @@
         </w:p>
         <w:p>
           <w:pPr>
-            <w:pStyle w:val="TOC2"/>
+            <w:pStyle w:val="TOC1"/>
             <w:tabs>
               <w:tab w:val="right" w:leader="dot" w:pos="9628"/>
             </w:tabs>
@@ -393,12 +393,13 @@
               <w14:ligatures w14:val="standardContextual"/>
             </w:rPr>
           </w:pPr>
-          <w:hyperlink w:anchor="_Toc139466569" w:history="1">
+          <w:hyperlink w:anchor="_Toc146539473" w:history="1">
             <w:r>
               <w:rPr>
                 <w:rStyle w:val="Hyperlink"/>
-              </w:rPr>
-              <w:t>Abstract</w:t>
+                <w:lang w:val="fr-FR"/>
+              </w:rPr>
+              <w:t>Declaration of originality</w:t>
             </w:r>
             <w:r>
               <w:rPr>
@@ -416,7 +417,7 @@
               <w:rPr>
                 <w:webHidden/>
               </w:rPr>
-              <w:instrText xml:space="preserve"> PAGEREF _Toc139466569 \h </w:instrText>
+              <w:instrText xml:space="preserve"> PAGEREF _Toc146539473 \h </w:instrText>
             </w:r>
             <w:r>
               <w:rPr>
@@ -433,7 +434,7 @@
               <w:rPr>
                 <w:webHidden/>
               </w:rPr>
-              <w:t>4</w:t>
+              <w:t>5</w:t>
             </w:r>
             <w:r>
               <w:rPr>
@@ -445,7 +446,7 @@
         </w:p>
         <w:p>
           <w:pPr>
-            <w:pStyle w:val="TOC2"/>
+            <w:pStyle w:val="TOC1"/>
             <w:tabs>
               <w:tab w:val="right" w:leader="dot" w:pos="9628"/>
             </w:tabs>
@@ -457,12 +458,12 @@
               <w14:ligatures w14:val="standardContextual"/>
             </w:rPr>
           </w:pPr>
-          <w:hyperlink w:anchor="_Toc139466570" w:history="1">
+          <w:hyperlink w:anchor="_Toc146539474" w:history="1">
             <w:r>
               <w:rPr>
                 <w:rStyle w:val="Hyperlink"/>
               </w:rPr>
-              <w:t>Declaration of originality</w:t>
+              <w:t>Intellectual property statement</w:t>
             </w:r>
             <w:r>
               <w:rPr>
@@ -480,7 +481,7 @@
               <w:rPr>
                 <w:webHidden/>
               </w:rPr>
-              <w:instrText xml:space="preserve"> PAGEREF _Toc139466570 \h </w:instrText>
+              <w:instrText xml:space="preserve"> PAGEREF _Toc146539474 \h </w:instrText>
             </w:r>
             <w:r>
               <w:rPr>
@@ -497,7 +498,7 @@
               <w:rPr>
                 <w:webHidden/>
               </w:rPr>
-              <w:t>5</w:t>
+              <w:t>6</w:t>
             </w:r>
             <w:r>
               <w:rPr>
@@ -509,7 +510,7 @@
         </w:p>
         <w:p>
           <w:pPr>
-            <w:pStyle w:val="TOC2"/>
+            <w:pStyle w:val="TOC1"/>
             <w:tabs>
               <w:tab w:val="right" w:leader="dot" w:pos="9628"/>
             </w:tabs>
@@ -521,12 +522,12 @@
               <w14:ligatures w14:val="standardContextual"/>
             </w:rPr>
           </w:pPr>
-          <w:hyperlink w:anchor="_Toc139466571" w:history="1">
+          <w:hyperlink w:anchor="_Toc146539475" w:history="1">
             <w:r>
               <w:rPr>
                 <w:rStyle w:val="Hyperlink"/>
               </w:rPr>
-              <w:t>Intellectual property statement</w:t>
+              <w:t>Acknowledgements</w:t>
             </w:r>
             <w:r>
               <w:rPr>
@@ -544,71 +545,7 @@
               <w:rPr>
                 <w:webHidden/>
               </w:rPr>
-              <w:instrText xml:space="preserve"> PAGEREF _Toc139466571 \h </w:instrText>
-            </w:r>
-            <w:r>
-              <w:rPr>
-                <w:webHidden/>
-              </w:rPr>
-            </w:r>
-            <w:r>
-              <w:rPr>
-                <w:webHidden/>
-              </w:rPr>
-              <w:fldChar w:fldCharType="separate"/>
-            </w:r>
-            <w:r>
-              <w:rPr>
-                <w:webHidden/>
-              </w:rPr>
-              <w:t>6</w:t>
-            </w:r>
-            <w:r>
-              <w:rPr>
-                <w:webHidden/>
-              </w:rPr>
-              <w:fldChar w:fldCharType="end"/>
-            </w:r>
-          </w:hyperlink>
-        </w:p>
-        <w:p>
-          <w:pPr>
-            <w:pStyle w:val="TOC2"/>
-            <w:tabs>
-              <w:tab w:val="right" w:leader="dot" w:pos="9628"/>
-            </w:tabs>
-            <w:rPr>
-              <w:rFonts w:asciiTheme="minorHAnsi" w:eastAsiaTheme="minorEastAsia" w:hAnsiTheme="minorHAnsi"/>
-              <w:kern w:val="2"/>
-              <w:szCs w:val="22"/>
-              <w:lang w:eastAsia="en-GB"/>
-              <w14:ligatures w14:val="standardContextual"/>
-            </w:rPr>
-          </w:pPr>
-          <w:hyperlink w:anchor="_Toc139466572" w:history="1">
-            <w:r>
-              <w:rPr>
-                <w:rStyle w:val="Hyperlink"/>
-              </w:rPr>
-              <w:t>Acknowledgements</w:t>
-            </w:r>
-            <w:r>
-              <w:rPr>
-                <w:webHidden/>
-              </w:rPr>
-              <w:tab/>
-            </w:r>
-            <w:r>
-              <w:rPr>
-                <w:webHidden/>
-              </w:rPr>
-              <w:fldChar w:fldCharType="begin"/>
-            </w:r>
-            <w:r>
-              <w:rPr>
-                <w:webHidden/>
-              </w:rPr>
-              <w:instrText xml:space="preserve"> PAGEREF _Toc139466572 \h </w:instrText>
+              <w:instrText xml:space="preserve"> PAGEREF _Toc146539475 \h </w:instrText>
             </w:r>
             <w:r>
               <w:rPr>
@@ -650,7 +587,7 @@
               <w14:ligatures w14:val="standardContextual"/>
             </w:rPr>
           </w:pPr>
-          <w:hyperlink w:anchor="_Toc139466573" w:history="1">
+          <w:hyperlink w:anchor="_Toc146539476" w:history="1">
             <w:r>
               <w:rPr>
                 <w:rStyle w:val="Hyperlink"/>
@@ -689,7 +626,7 @@
               <w:rPr>
                 <w:webHidden/>
               </w:rPr>
-              <w:instrText xml:space="preserve"> PAGEREF _Toc139466573 \h </w:instrText>
+              <w:instrText xml:space="preserve"> PAGEREF _Toc146539476 \h </w:instrText>
             </w:r>
             <w:r>
               <w:rPr>
@@ -731,7 +668,7 @@
               <w14:ligatures w14:val="standardContextual"/>
             </w:rPr>
           </w:pPr>
-          <w:hyperlink w:anchor="_Toc139466574" w:history="1">
+          <w:hyperlink w:anchor="_Toc146539477" w:history="1">
             <w:r>
               <w:rPr>
                 <w:rStyle w:val="Hyperlink"/>
@@ -770,7 +707,7 @@
               <w:rPr>
                 <w:webHidden/>
               </w:rPr>
-              <w:instrText xml:space="preserve"> PAGEREF _Toc139466574 \h </w:instrText>
+              <w:instrText xml:space="preserve"> PAGEREF _Toc146539477 \h </w:instrText>
             </w:r>
             <w:r>
               <w:rPr>
@@ -812,7 +749,7 @@
               <w14:ligatures w14:val="standardContextual"/>
             </w:rPr>
           </w:pPr>
-          <w:hyperlink w:anchor="_Toc139466575" w:history="1">
+          <w:hyperlink w:anchor="_Toc146539478" w:history="1">
             <w:r>
               <w:rPr>
                 <w:rStyle w:val="Hyperlink"/>
@@ -851,7 +788,7 @@
               <w:rPr>
                 <w:webHidden/>
               </w:rPr>
-              <w:instrText xml:space="preserve"> PAGEREF _Toc139466575 \h </w:instrText>
+              <w:instrText xml:space="preserve"> PAGEREF _Toc146539478 \h </w:instrText>
             </w:r>
             <w:r>
               <w:rPr>
@@ -893,7 +830,7 @@
               <w14:ligatures w14:val="standardContextual"/>
             </w:rPr>
           </w:pPr>
-          <w:hyperlink w:anchor="_Toc139466576" w:history="1">
+          <w:hyperlink w:anchor="_Toc146539479" w:history="1">
             <w:r>
               <w:rPr>
                 <w:rStyle w:val="Hyperlink"/>
@@ -932,7 +869,7 @@
               <w:rPr>
                 <w:webHidden/>
               </w:rPr>
-              <w:instrText xml:space="preserve"> PAGEREF _Toc139466576 \h </w:instrText>
+              <w:instrText xml:space="preserve"> PAGEREF _Toc146539479 \h </w:instrText>
             </w:r>
             <w:r>
               <w:rPr>
@@ -974,7 +911,7 @@
               <w14:ligatures w14:val="standardContextual"/>
             </w:rPr>
           </w:pPr>
-          <w:hyperlink w:anchor="_Toc139466577" w:history="1">
+          <w:hyperlink w:anchor="_Toc146539480" w:history="1">
             <w:r>
               <w:rPr>
                 <w:rStyle w:val="Hyperlink"/>
@@ -1013,7 +950,7 @@
               <w:rPr>
                 <w:webHidden/>
               </w:rPr>
-              <w:instrText xml:space="preserve"> PAGEREF _Toc139466577 \h </w:instrText>
+              <w:instrText xml:space="preserve"> PAGEREF _Toc146539480 \h </w:instrText>
             </w:r>
             <w:r>
               <w:rPr>
@@ -1055,7 +992,7 @@
               <w14:ligatures w14:val="standardContextual"/>
             </w:rPr>
           </w:pPr>
-          <w:hyperlink w:anchor="_Toc139466578" w:history="1">
+          <w:hyperlink w:anchor="_Toc146539481" w:history="1">
             <w:r>
               <w:rPr>
                 <w:rStyle w:val="Hyperlink"/>
@@ -1094,7 +1031,7 @@
               <w:rPr>
                 <w:webHidden/>
               </w:rPr>
-              <w:instrText xml:space="preserve"> PAGEREF _Toc139466578 \h </w:instrText>
+              <w:instrText xml:space="preserve"> PAGEREF _Toc146539481 \h </w:instrText>
             </w:r>
             <w:r>
               <w:rPr>
@@ -1136,7 +1073,7 @@
               <w14:ligatures w14:val="standardContextual"/>
             </w:rPr>
           </w:pPr>
-          <w:hyperlink w:anchor="_Toc139466579" w:history="1">
+          <w:hyperlink w:anchor="_Toc146539482" w:history="1">
             <w:r>
               <w:rPr>
                 <w:rStyle w:val="Hyperlink"/>
@@ -1175,7 +1112,7 @@
               <w:rPr>
                 <w:webHidden/>
               </w:rPr>
-              <w:instrText xml:space="preserve"> PAGEREF _Toc139466579 \h </w:instrText>
+              <w:instrText xml:space="preserve"> PAGEREF _Toc146539482 \h </w:instrText>
             </w:r>
             <w:r>
               <w:rPr>
@@ -1217,7 +1154,7 @@
               <w14:ligatures w14:val="standardContextual"/>
             </w:rPr>
           </w:pPr>
-          <w:hyperlink w:anchor="_Toc139466580" w:history="1">
+          <w:hyperlink w:anchor="_Toc146539483" w:history="1">
             <w:r>
               <w:rPr>
                 <w:rStyle w:val="Hyperlink"/>
@@ -1256,7 +1193,7 @@
               <w:rPr>
                 <w:webHidden/>
               </w:rPr>
-              <w:instrText xml:space="preserve"> PAGEREF _Toc139466580 \h </w:instrText>
+              <w:instrText xml:space="preserve"> PAGEREF _Toc146539483 \h </w:instrText>
             </w:r>
             <w:r>
               <w:rPr>
@@ -1298,7 +1235,7 @@
               <w14:ligatures w14:val="standardContextual"/>
             </w:rPr>
           </w:pPr>
-          <w:hyperlink w:anchor="_Toc139466581" w:history="1">
+          <w:hyperlink w:anchor="_Toc146539484" w:history="1">
             <w:r>
               <w:rPr>
                 <w:rStyle w:val="Hyperlink"/>
@@ -1337,7 +1274,7 @@
               <w:rPr>
                 <w:webHidden/>
               </w:rPr>
-              <w:instrText xml:space="preserve"> PAGEREF _Toc139466581 \h </w:instrText>
+              <w:instrText xml:space="preserve"> PAGEREF _Toc146539484 \h </w:instrText>
             </w:r>
             <w:r>
               <w:rPr>
@@ -1379,7 +1316,7 @@
               <w14:ligatures w14:val="standardContextual"/>
             </w:rPr>
           </w:pPr>
-          <w:hyperlink w:anchor="_Toc139466582" w:history="1">
+          <w:hyperlink w:anchor="_Toc146539485" w:history="1">
             <w:r>
               <w:rPr>
                 <w:rStyle w:val="Hyperlink"/>
@@ -1418,7 +1355,7 @@
               <w:rPr>
                 <w:webHidden/>
               </w:rPr>
-              <w:instrText xml:space="preserve"> PAGEREF _Toc139466582 \h </w:instrText>
+              <w:instrText xml:space="preserve"> PAGEREF _Toc146539485 \h </w:instrText>
             </w:r>
             <w:r>
               <w:rPr>
@@ -1435,7 +1372,7 @@
               <w:rPr>
                 <w:webHidden/>
               </w:rPr>
-              <w:t>12</w:t>
+              <w:t>11</w:t>
             </w:r>
             <w:r>
               <w:rPr>
@@ -1460,7 +1397,7 @@
               <w14:ligatures w14:val="standardContextual"/>
             </w:rPr>
           </w:pPr>
-          <w:hyperlink w:anchor="_Toc139466583" w:history="1">
+          <w:hyperlink w:anchor="_Toc146539486" w:history="1">
             <w:r>
               <w:rPr>
                 <w:rStyle w:val="Hyperlink"/>
@@ -1499,7 +1436,7 @@
               <w:rPr>
                 <w:webHidden/>
               </w:rPr>
-              <w:instrText xml:space="preserve"> PAGEREF _Toc139466583 \h </w:instrText>
+              <w:instrText xml:space="preserve"> PAGEREF _Toc146539486 \h </w:instrText>
             </w:r>
             <w:r>
               <w:rPr>
@@ -1516,7 +1453,7 @@
               <w:rPr>
                 <w:webHidden/>
               </w:rPr>
-              <w:t>12</w:t>
+              <w:t>11</w:t>
             </w:r>
             <w:r>
               <w:rPr>
@@ -1541,7 +1478,7 @@
               <w14:ligatures w14:val="standardContextual"/>
             </w:rPr>
           </w:pPr>
-          <w:hyperlink w:anchor="_Toc139466584" w:history="1">
+          <w:hyperlink w:anchor="_Toc146539487" w:history="1">
             <w:r>
               <w:rPr>
                 <w:rStyle w:val="Hyperlink"/>
@@ -1580,7 +1517,7 @@
               <w:rPr>
                 <w:webHidden/>
               </w:rPr>
-              <w:instrText xml:space="preserve"> PAGEREF _Toc139466584 \h </w:instrText>
+              <w:instrText xml:space="preserve"> PAGEREF _Toc146539487 \h </w:instrText>
             </w:r>
             <w:r>
               <w:rPr>
@@ -1622,7 +1559,7 @@
               <w14:ligatures w14:val="standardContextual"/>
             </w:rPr>
           </w:pPr>
-          <w:hyperlink w:anchor="_Toc139466585" w:history="1">
+          <w:hyperlink w:anchor="_Toc146539488" w:history="1">
             <w:r>
               <w:rPr>
                 <w:rStyle w:val="Hyperlink"/>
@@ -1661,7 +1598,7 @@
               <w:rPr>
                 <w:webHidden/>
               </w:rPr>
-              <w:instrText xml:space="preserve"> PAGEREF _Toc139466585 \h </w:instrText>
+              <w:instrText xml:space="preserve"> PAGEREF _Toc146539488 \h </w:instrText>
             </w:r>
             <w:r>
               <w:rPr>
@@ -1678,7 +1615,7 @@
               <w:rPr>
                 <w:webHidden/>
               </w:rPr>
-              <w:t>13</w:t>
+              <w:t>12</w:t>
             </w:r>
             <w:r>
               <w:rPr>
@@ -1703,7 +1640,7 @@
               <w14:ligatures w14:val="standardContextual"/>
             </w:rPr>
           </w:pPr>
-          <w:hyperlink w:anchor="_Toc139466586" w:history="1">
+          <w:hyperlink w:anchor="_Toc146539489" w:history="1">
             <w:r>
               <w:rPr>
                 <w:rStyle w:val="Hyperlink"/>
@@ -1742,7 +1679,7 @@
               <w:rPr>
                 <w:webHidden/>
               </w:rPr>
-              <w:instrText xml:space="preserve"> PAGEREF _Toc139466586 \h </w:instrText>
+              <w:instrText xml:space="preserve"> PAGEREF _Toc146539489 \h </w:instrText>
             </w:r>
             <w:r>
               <w:rPr>
@@ -1784,7 +1721,7 @@
               <w14:ligatures w14:val="standardContextual"/>
             </w:rPr>
           </w:pPr>
-          <w:hyperlink w:anchor="_Toc139466587" w:history="1">
+          <w:hyperlink w:anchor="_Toc146539490" w:history="1">
             <w:r>
               <w:rPr>
                 <w:rStyle w:val="Hyperlink"/>
@@ -1823,7 +1760,7 @@
               <w:rPr>
                 <w:webHidden/>
               </w:rPr>
-              <w:instrText xml:space="preserve"> PAGEREF _Toc139466587 \h </w:instrText>
+              <w:instrText xml:space="preserve"> PAGEREF _Toc146539490 \h </w:instrText>
             </w:r>
             <w:r>
               <w:rPr>
@@ -1840,7 +1777,7 @@
               <w:rPr>
                 <w:webHidden/>
               </w:rPr>
-              <w:t>14</w:t>
+              <w:t>13</w:t>
             </w:r>
             <w:r>
               <w:rPr>
@@ -1865,7 +1802,7 @@
               <w14:ligatures w14:val="standardContextual"/>
             </w:rPr>
           </w:pPr>
-          <w:hyperlink w:anchor="_Toc139466588" w:history="1">
+          <w:hyperlink w:anchor="_Toc146539491" w:history="1">
             <w:r>
               <w:rPr>
                 <w:rStyle w:val="Hyperlink"/>
@@ -1904,7 +1841,7 @@
               <w:rPr>
                 <w:webHidden/>
               </w:rPr>
-              <w:instrText xml:space="preserve"> PAGEREF _Toc139466588 \h </w:instrText>
+              <w:instrText xml:space="preserve"> PAGEREF _Toc146539491 \h </w:instrText>
             </w:r>
             <w:r>
               <w:rPr>
@@ -1921,7 +1858,7 @@
               <w:rPr>
                 <w:webHidden/>
               </w:rPr>
-              <w:t>14</w:t>
+              <w:t>13</w:t>
             </w:r>
             <w:r>
               <w:rPr>
@@ -1946,7 +1883,7 @@
               <w14:ligatures w14:val="standardContextual"/>
             </w:rPr>
           </w:pPr>
-          <w:hyperlink w:anchor="_Toc139466589" w:history="1">
+          <w:hyperlink w:anchor="_Toc146539492" w:history="1">
             <w:r>
               <w:rPr>
                 <w:rStyle w:val="Hyperlink"/>
@@ -1985,7 +1922,7 @@
               <w:rPr>
                 <w:webHidden/>
               </w:rPr>
-              <w:instrText xml:space="preserve"> PAGEREF _Toc139466589 \h </w:instrText>
+              <w:instrText xml:space="preserve"> PAGEREF _Toc146539492 \h </w:instrText>
             </w:r>
             <w:r>
               <w:rPr>
@@ -2027,7 +1964,7 @@
               <w14:ligatures w14:val="standardContextual"/>
             </w:rPr>
           </w:pPr>
-          <w:hyperlink w:anchor="_Toc139466590" w:history="1">
+          <w:hyperlink w:anchor="_Toc146539493" w:history="1">
             <w:r>
               <w:rPr>
                 <w:rStyle w:val="Hyperlink"/>
@@ -2066,7 +2003,7 @@
               <w:rPr>
                 <w:webHidden/>
               </w:rPr>
-              <w:instrText xml:space="preserve"> PAGEREF _Toc139466590 \h </w:instrText>
+              <w:instrText xml:space="preserve"> PAGEREF _Toc146539493 \h </w:instrText>
             </w:r>
             <w:r>
               <w:rPr>
@@ -2083,7 +2020,7 @@
               <w:rPr>
                 <w:webHidden/>
               </w:rPr>
-              <w:t>15</w:t>
+              <w:t>14</w:t>
             </w:r>
             <w:r>
               <w:rPr>
@@ -2108,7 +2045,7 @@
               <w14:ligatures w14:val="standardContextual"/>
             </w:rPr>
           </w:pPr>
-          <w:hyperlink w:anchor="_Toc139466591" w:history="1">
+          <w:hyperlink w:anchor="_Toc146539494" w:history="1">
             <w:r>
               <w:rPr>
                 <w:rStyle w:val="Hyperlink"/>
@@ -2147,7 +2084,7 @@
               <w:rPr>
                 <w:webHidden/>
               </w:rPr>
-              <w:instrText xml:space="preserve"> PAGEREF _Toc139466591 \h </w:instrText>
+              <w:instrText xml:space="preserve"> PAGEREF _Toc146539494 \h </w:instrText>
             </w:r>
             <w:r>
               <w:rPr>
@@ -2164,7 +2101,7 @@
               <w:rPr>
                 <w:webHidden/>
               </w:rPr>
-              <w:t>15</w:t>
+              <w:t>14</w:t>
             </w:r>
             <w:r>
               <w:rPr>
@@ -2189,7 +2126,7 @@
               <w14:ligatures w14:val="standardContextual"/>
             </w:rPr>
           </w:pPr>
-          <w:hyperlink w:anchor="_Toc139466592" w:history="1">
+          <w:hyperlink w:anchor="_Toc146539495" w:history="1">
             <w:r>
               <w:rPr>
                 <w:rStyle w:val="Hyperlink"/>
@@ -2228,7 +2165,7 @@
               <w:rPr>
                 <w:webHidden/>
               </w:rPr>
-              <w:instrText xml:space="preserve"> PAGEREF _Toc139466592 \h </w:instrText>
+              <w:instrText xml:space="preserve"> PAGEREF _Toc146539495 \h </w:instrText>
             </w:r>
             <w:r>
               <w:rPr>
@@ -2245,7 +2182,7 @@
               <w:rPr>
                 <w:webHidden/>
               </w:rPr>
-              <w:t>16</w:t>
+              <w:t>15</w:t>
             </w:r>
             <w:r>
               <w:rPr>
@@ -2270,7 +2207,7 @@
               <w14:ligatures w14:val="standardContextual"/>
             </w:rPr>
           </w:pPr>
-          <w:hyperlink w:anchor="_Toc139466593" w:history="1">
+          <w:hyperlink w:anchor="_Toc146539496" w:history="1">
             <w:r>
               <w:rPr>
                 <w:rStyle w:val="Hyperlink"/>
@@ -2309,7 +2246,7 @@
               <w:rPr>
                 <w:webHidden/>
               </w:rPr>
-              <w:instrText xml:space="preserve"> PAGEREF _Toc139466593 \h </w:instrText>
+              <w:instrText xml:space="preserve"> PAGEREF _Toc146539496 \h </w:instrText>
             </w:r>
             <w:r>
               <w:rPr>
@@ -2326,7 +2263,7 @@
               <w:rPr>
                 <w:webHidden/>
               </w:rPr>
-              <w:t>16</w:t>
+              <w:t>15</w:t>
             </w:r>
             <w:r>
               <w:rPr>
@@ -2351,7 +2288,7 @@
               <w14:ligatures w14:val="standardContextual"/>
             </w:rPr>
           </w:pPr>
-          <w:hyperlink w:anchor="_Toc139466594" w:history="1">
+          <w:hyperlink w:anchor="_Toc146539497" w:history="1">
             <w:r>
               <w:rPr>
                 <w:rStyle w:val="Hyperlink"/>
@@ -2390,7 +2327,7 @@
               <w:rPr>
                 <w:webHidden/>
               </w:rPr>
-              <w:instrText xml:space="preserve"> PAGEREF _Toc139466594 \h </w:instrText>
+              <w:instrText xml:space="preserve"> PAGEREF _Toc146539497 \h </w:instrText>
             </w:r>
             <w:r>
               <w:rPr>
@@ -2407,7 +2344,7 @@
               <w:rPr>
                 <w:webHidden/>
               </w:rPr>
-              <w:t>16</w:t>
+              <w:t>15</w:t>
             </w:r>
             <w:r>
               <w:rPr>
@@ -2431,7 +2368,7 @@
               <w14:ligatures w14:val="standardContextual"/>
             </w:rPr>
           </w:pPr>
-          <w:hyperlink w:anchor="_Toc139466595" w:history="1">
+          <w:hyperlink w:anchor="_Toc146539498" w:history="1">
             <w:r>
               <w:rPr>
                 <w:rStyle w:val="Hyperlink"/>
@@ -2454,7 +2391,7 @@
               <w:rPr>
                 <w:webHidden/>
               </w:rPr>
-              <w:instrText xml:space="preserve"> PAGEREF _Toc139466595 \h </w:instrText>
+              <w:instrText xml:space="preserve"> PAGEREF _Toc146539498 \h </w:instrText>
             </w:r>
             <w:r>
               <w:rPr>
@@ -2495,7 +2432,7 @@
               <w14:ligatures w14:val="standardContextual"/>
             </w:rPr>
           </w:pPr>
-          <w:hyperlink w:anchor="_Toc139466596" w:history="1">
+          <w:hyperlink w:anchor="_Toc146539499" w:history="1">
             <w:r>
               <w:rPr>
                 <w:rStyle w:val="Hyperlink"/>
@@ -2518,7 +2455,7 @@
               <w:rPr>
                 <w:webHidden/>
               </w:rPr>
-              <w:instrText xml:space="preserve"> PAGEREF _Toc139466596 \h </w:instrText>
+              <w:instrText xml:space="preserve"> PAGEREF _Toc146539499 \h </w:instrText>
             </w:r>
             <w:r>
               <w:rPr>
@@ -2535,7 +2472,7 @@
               <w:rPr>
                 <w:webHidden/>
               </w:rPr>
-              <w:t>17</w:t>
+              <w:t>16</w:t>
             </w:r>
             <w:r>
               <w:rPr>
@@ -2569,31 +2506,32 @@
       <w:r>
         <w:t xml:space="preserve"> </w:t>
       </w:r>
-      <w:commentRangeStart w:id="6"/>
+      <w:commentRangeStart w:id="5"/>
       <w:r>
         <w:t>X</w:t>
       </w:r>
-      <w:commentRangeEnd w:id="6"/>
+      <w:commentRangeEnd w:id="5"/>
       <w:r>
         <w:rPr>
           <w:rStyle w:val="CommentReference"/>
         </w:rPr>
-        <w:commentReference w:id="6"/>
+        <w:commentReference w:id="5"/>
       </w:r>
     </w:p>
     <w:p>
       <w:pPr>
         <w:pStyle w:val="Non-numberedsection"/>
+        <w:outlineLvl w:val="0"/>
       </w:pPr>
       <w:r>
         <w:br w:type="page"/>
       </w:r>
-      <w:bookmarkStart w:id="7" w:name="_Toc139466569"/>
+      <w:bookmarkStart w:id="6" w:name="_Toc146539472"/>
       <w:r>
         <w:lastRenderedPageBreak/>
         <w:t>Abstract</w:t>
       </w:r>
-      <w:bookmarkEnd w:id="7"/>
+      <w:bookmarkEnd w:id="6"/>
     </w:p>
     <w:p>
       <w:r>
@@ -2651,11 +2589,12 @@
     <w:p>
       <w:pPr>
         <w:pStyle w:val="Non-numberedsection"/>
-        <w:rPr>
-          <w:lang w:val="fr-FR"/>
-        </w:rPr>
-      </w:pPr>
-      <w:bookmarkStart w:id="8" w:name="_Toc139466570"/>
+        <w:outlineLvl w:val="0"/>
+        <w:rPr>
+          <w:lang w:val="fr-FR"/>
+        </w:rPr>
+      </w:pPr>
+      <w:bookmarkStart w:id="7" w:name="_Toc146539473"/>
       <w:r>
         <w:rPr>
           <w:lang w:val="fr-FR"/>
@@ -2663,7 +2602,7 @@
         <w:lastRenderedPageBreak/>
         <w:t>Declaration of originality</w:t>
       </w:r>
-      <w:bookmarkEnd w:id="8"/>
+      <w:bookmarkEnd w:id="7"/>
     </w:p>
     <w:p>
       <w:r>
@@ -2681,13 +2620,14 @@
     <w:p>
       <w:pPr>
         <w:pStyle w:val="Non-numberedsection"/>
-      </w:pPr>
-      <w:bookmarkStart w:id="9" w:name="_Toc139466571"/>
+        <w:outlineLvl w:val="0"/>
+      </w:pPr>
+      <w:bookmarkStart w:id="8" w:name="_Toc146539474"/>
       <w:r>
         <w:lastRenderedPageBreak/>
         <w:t>Intellectual property statement</w:t>
       </w:r>
-      <w:bookmarkEnd w:id="9"/>
+      <w:bookmarkEnd w:id="8"/>
     </w:p>
     <w:p>
       <w:pPr>
@@ -2794,8 +2734,9 @@
     <w:p>
       <w:pPr>
         <w:pStyle w:val="Non-numberedsection"/>
-      </w:pPr>
-      <w:bookmarkStart w:id="10" w:name="_Toc139466572"/>
+        <w:outlineLvl w:val="0"/>
+      </w:pPr>
+      <w:bookmarkStart w:id="9" w:name="_Toc146539475"/>
       <w:r>
         <w:lastRenderedPageBreak/>
         <w:t>Acknowledgement</w:t>
@@ -2803,7 +2744,7 @@
       <w:r>
         <w:t>s</w:t>
       </w:r>
-      <w:bookmarkEnd w:id="10"/>
+      <w:bookmarkEnd w:id="9"/>
     </w:p>
     <w:p>
       <w:r>
@@ -2822,44 +2763,44 @@
       <w:pPr>
         <w:pStyle w:val="Heading1"/>
       </w:pPr>
-      <w:bookmarkStart w:id="11" w:name="_Toc139466573"/>
-      <w:commentRangeStart w:id="12"/>
+      <w:bookmarkStart w:id="10" w:name="_Toc146539476"/>
+      <w:commentRangeStart w:id="11"/>
       <w:r>
         <w:lastRenderedPageBreak/>
         <w:t>Introduction</w:t>
       </w:r>
-      <w:commentRangeEnd w:id="12"/>
+      <w:commentRangeEnd w:id="11"/>
       <w:r>
         <w:rPr>
           <w:rStyle w:val="CommentReference"/>
           <w:rFonts w:eastAsiaTheme="minorHAnsi" w:cstheme="minorBidi"/>
           <w:b w:val="0"/>
         </w:rPr>
-        <w:commentReference w:id="12"/>
-      </w:r>
-      <w:bookmarkEnd w:id="11"/>
+        <w:commentReference w:id="11"/>
+      </w:r>
+      <w:bookmarkEnd w:id="10"/>
     </w:p>
     <w:p>
       <w:pPr>
         <w:pStyle w:val="Heading2"/>
       </w:pPr>
-      <w:bookmarkStart w:id="13" w:name="_Toc139466574"/>
+      <w:bookmarkStart w:id="12" w:name="_Toc146539477"/>
       <w:r>
         <w:t>Background and motivation</w:t>
       </w:r>
-      <w:bookmarkEnd w:id="13"/>
-    </w:p>
-    <w:p>
-      <w:commentRangeStart w:id="14"/>
+      <w:bookmarkEnd w:id="12"/>
+    </w:p>
+    <w:p>
+      <w:commentRangeStart w:id="13"/>
       <w:r>
         <w:t xml:space="preserve">Lorem </w:t>
       </w:r>
-      <w:commentRangeEnd w:id="14"/>
+      <w:commentRangeEnd w:id="13"/>
       <w:r>
         <w:rPr>
           <w:rStyle w:val="CommentReference"/>
         </w:rPr>
-        <w:commentReference w:id="14"/>
+        <w:commentReference w:id="13"/>
       </w:r>
       <w:r>
         <w:t>ipsum dolor sit amet, consectetuer adipiscing elit. Maecenas porttitor congue massa. Fusce posuere, magna sed pulvinar ultricies, purus lectus malesuada libero, sit amet commodo magna eros quis urna.</w:t>
@@ -2897,11 +2838,11 @@
       <w:pPr>
         <w:pStyle w:val="Heading2"/>
       </w:pPr>
-      <w:bookmarkStart w:id="15" w:name="_Toc139466575"/>
+      <w:bookmarkStart w:id="14" w:name="_Toc146539478"/>
       <w:r>
         <w:t>Aims and objectives</w:t>
       </w:r>
-      <w:bookmarkEnd w:id="15"/>
+      <w:bookmarkEnd w:id="14"/>
     </w:p>
     <w:p>
       <w:pPr>
@@ -2934,7 +2875,7 @@
       <w:pPr>
         <w:pStyle w:val="Caption"/>
       </w:pPr>
-      <w:commentRangeStart w:id="16"/>
+      <w:commentRangeStart w:id="15"/>
       <w:r>
         <w:t xml:space="preserve">Table </w:t>
       </w:r>
@@ -2980,14 +2921,14 @@
       <w:r>
         <w:t xml:space="preserve">. </w:t>
       </w:r>
-      <w:commentRangeEnd w:id="16"/>
+      <w:commentRangeEnd w:id="15"/>
       <w:r>
         <w:rPr>
           <w:rStyle w:val="CommentReference"/>
           <w:b w:val="0"/>
           <w:bCs w:val="0"/>
         </w:rPr>
-        <w:commentReference w:id="16"/>
+        <w:commentReference w:id="15"/>
       </w:r>
       <w:r>
         <w:rPr>
@@ -3807,11 +3748,11 @@
       <w:pPr>
         <w:pStyle w:val="Heading2"/>
       </w:pPr>
-      <w:bookmarkStart w:id="17" w:name="_Toc139466576"/>
+      <w:bookmarkStart w:id="16" w:name="_Toc146539479"/>
       <w:r>
         <w:t>Report structure</w:t>
       </w:r>
-      <w:bookmarkEnd w:id="17"/>
+      <w:bookmarkEnd w:id="16"/>
     </w:p>
     <w:p>
       <w:r>
@@ -4017,7 +3958,7 @@
                 <w:rStyle w:val="Emphasis"/>
               </w:rPr>
             </w:pPr>
-            <w:commentRangeStart w:id="18"/>
+            <w:commentRangeStart w:id="17"/>
             <w:r>
               <w:rPr>
                 <w:rStyle w:val="Emphasis"/>
@@ -4097,12 +4038,12 @@
               </w:rPr>
               <w:fldChar w:fldCharType="end"/>
             </w:r>
-            <w:commentRangeEnd w:id="18"/>
+            <w:commentRangeEnd w:id="17"/>
             <w:r>
               <w:rPr>
                 <w:rStyle w:val="Emphasis"/>
               </w:rPr>
-              <w:commentReference w:id="18"/>
+              <w:commentReference w:id="17"/>
             </w:r>
             <w:r>
               <w:rPr>
@@ -4170,24 +4111,24 @@
       <w:pPr>
         <w:pStyle w:val="Heading1"/>
       </w:pPr>
-      <w:bookmarkStart w:id="19" w:name="_Toc139466577"/>
+      <w:bookmarkStart w:id="18" w:name="_Toc146539480"/>
       <w:r>
         <w:lastRenderedPageBreak/>
         <w:t>Literature review</w:t>
       </w:r>
+      <w:bookmarkEnd w:id="18"/>
+    </w:p>
+    <w:p>
+      <w:pPr>
+        <w:pStyle w:val="Heading2"/>
+      </w:pPr>
+      <w:bookmarkStart w:id="19" w:name="_Toc146539481"/>
+      <w:r>
+        <w:t>Introduction</w:t>
+      </w:r>
       <w:bookmarkEnd w:id="19"/>
     </w:p>
     <w:p>
-      <w:pPr>
-        <w:pStyle w:val="Heading2"/>
-      </w:pPr>
-      <w:bookmarkStart w:id="20" w:name="_Toc139466578"/>
-      <w:r>
-        <w:t>Introduction</w:t>
-      </w:r>
-      <w:bookmarkEnd w:id="20"/>
-    </w:p>
-    <w:p>
       <w:r>
         <w:t>Lorem ipsum dolor sit amet, consectetuer adipiscing elit. Maecenas porttitor congue massa. Fusce posuere, magna sed pulvinar ultricies, purus lectus malesuada libero, sit amet commodo magna eros quis urna. Nunc viverra imperdiet enim.</w:t>
       </w:r>
@@ -4217,16 +4158,16 @@
       </w:r>
     </w:p>
     <w:p>
-      <w:commentRangeStart w:id="21"/>
+      <w:commentRangeStart w:id="20"/>
       <w:r>
         <w:t>This is an example figure</w:t>
       </w:r>
-      <w:commentRangeEnd w:id="21"/>
+      <w:commentRangeEnd w:id="20"/>
       <w:r>
         <w:rPr>
           <w:rStyle w:val="CommentReference"/>
         </w:rPr>
-        <w:commentReference w:id="21"/>
+        <w:commentReference w:id="20"/>
       </w:r>
       <w:r>
         <w:t xml:space="preserve">. </w:t>
@@ -4236,6 +4177,10 @@
       <w:tblPr>
         <w:tblStyle w:val="TableGrid"/>
         <w:tblW w:w="0" w:type="auto"/>
+        <w:tblCellMar>
+          <w:left w:w="0" w:type="dxa"/>
+          <w:right w:w="0" w:type="dxa"/>
+        </w:tblCellMar>
         <w:tblLook w:val="04A0" w:firstRow="1" w:lastRow="0" w:firstColumn="1" w:lastColumn="0" w:noHBand="0" w:noVBand="1"/>
       </w:tblPr>
       <w:tblGrid>
@@ -4301,6 +4246,19 @@
               </w:drawing>
             </w:r>
           </w:p>
+        </w:tc>
+      </w:tr>
+      <w:tr>
+        <w:tc>
+          <w:tcPr>
+            <w:tcW w:w="9628" w:type="dxa"/>
+            <w:tcBorders>
+              <w:top w:val="nil"/>
+              <w:left w:val="nil"/>
+              <w:bottom w:val="nil"/>
+              <w:right w:val="nil"/>
+            </w:tcBorders>
+          </w:tcPr>
           <w:p>
             <w:pPr>
               <w:pStyle w:val="Caption"/>
@@ -4355,9 +4313,6 @@
                 <w:rStyle w:val="Emphasis"/>
               </w:rPr>
               <w:t>Example figure.</w:t>
-            </w:r>
-            <w:r>
-              <w:t xml:space="preserve"> </w:t>
             </w:r>
           </w:p>
         </w:tc>
@@ -4368,11 +4323,11 @@
       <w:pPr>
         <w:pStyle w:val="Heading2"/>
       </w:pPr>
-      <w:bookmarkStart w:id="22" w:name="_Toc139466579"/>
+      <w:bookmarkStart w:id="21" w:name="_Toc146539482"/>
       <w:r>
         <w:t>Detail</w:t>
       </w:r>
-      <w:bookmarkEnd w:id="22"/>
+      <w:bookmarkEnd w:id="21"/>
     </w:p>
     <w:p>
       <w:r>
@@ -4429,11 +4384,72 @@
       <w:pPr>
         <w:pStyle w:val="Heading2"/>
       </w:pPr>
-      <w:bookmarkStart w:id="23" w:name="_Toc139466580"/>
+      <w:bookmarkStart w:id="22" w:name="_Toc146539483"/>
       <w:r>
         <w:lastRenderedPageBreak/>
         <w:t>More detail</w:t>
       </w:r>
+      <w:bookmarkEnd w:id="22"/>
+    </w:p>
+    <w:p>
+      <w:r>
+        <w:t>Lorem ipsum dolor sit amet, consectetuer adipiscing elit. Maecenas porttitor congue massa. Fusce posuere, magna sed pulvinar ultricies, purus lectus malesuada libero, sit amet commodo magna eros quis urna.</w:t>
+      </w:r>
+    </w:p>
+    <w:p>
+      <w:pPr>
+        <w:rPr>
+          <w:lang w:val="fr-FR"/>
+        </w:rPr>
+      </w:pPr>
+      <w:r>
+        <w:t xml:space="preserve">Nunc viverra imperdiet enim. </w:t>
+      </w:r>
+      <w:r>
+        <w:rPr>
+          <w:lang w:val="fr-FR"/>
+        </w:rPr>
+        <w:t>Fusce est. Vivamus a tellus.</w:t>
+      </w:r>
+    </w:p>
+    <w:p>
+      <w:pPr>
+        <w:rPr>
+          <w:lang w:val="fr-FR"/>
+        </w:rPr>
+      </w:pPr>
+      <w:r>
+        <w:rPr>
+          <w:lang w:val="fr-FR"/>
+        </w:rPr>
+        <w:t>Pellentesque habitant morbi tristique senectus et netus et malesuada fames ac turpis egestas. Proin pharetra nonummy pede. Mauris et orci.</w:t>
+      </w:r>
+    </w:p>
+    <w:p>
+      <w:r>
+        <w:rPr>
+          <w:lang w:val="fr-FR"/>
+        </w:rPr>
+        <w:t xml:space="preserve">Aenean nec lorem. </w:t>
+      </w:r>
+      <w:r>
+        <w:t>In porttitor. Donec laoreet nonummy augue.</w:t>
+      </w:r>
+    </w:p>
+    <w:p>
+      <w:r>
+        <w:t>Suspendisse dui purus, scelerisque at, vulputate vitae, pretium mattis, nunc. Mauris eget neque at sem venenatis eleifend. Ut nonummy.</w:t>
+      </w:r>
+    </w:p>
+    <w:p/>
+    <w:p>
+      <w:pPr>
+        <w:pStyle w:val="Heading2"/>
+      </w:pPr>
+      <w:bookmarkStart w:id="23" w:name="_Toc146539484"/>
+      <w:r>
+        <w:t>Summary</w:t>
+      </w:r>
       <w:bookmarkEnd w:id="23"/>
     </w:p>
     <w:p>
@@ -4489,84 +4505,23 @@
     <w:p/>
     <w:p>
       <w:pPr>
+        <w:pStyle w:val="Heading1"/>
+      </w:pPr>
+      <w:bookmarkStart w:id="24" w:name="_Toc146539485"/>
+      <w:r>
+        <w:t>Methods</w:t>
+      </w:r>
+      <w:bookmarkEnd w:id="24"/>
+    </w:p>
+    <w:p>
+      <w:pPr>
         <w:pStyle w:val="Heading2"/>
       </w:pPr>
-      <w:bookmarkStart w:id="24" w:name="_Toc139466581"/>
-      <w:r>
-        <w:t>Summary</w:t>
-      </w:r>
-      <w:bookmarkEnd w:id="24"/>
-    </w:p>
-    <w:p>
-      <w:r>
-        <w:t>Lorem ipsum dolor sit amet, consectetuer adipiscing elit. Maecenas porttitor congue massa. Fusce posuere, magna sed pulvinar ultricies, purus lectus malesuada libero, sit amet commodo magna eros quis urna.</w:t>
-      </w:r>
-    </w:p>
-    <w:p>
-      <w:pPr>
-        <w:rPr>
-          <w:lang w:val="fr-FR"/>
-        </w:rPr>
-      </w:pPr>
-      <w:r>
-        <w:t xml:space="preserve">Nunc viverra imperdiet enim. </w:t>
-      </w:r>
-      <w:r>
-        <w:rPr>
-          <w:lang w:val="fr-FR"/>
-        </w:rPr>
-        <w:t>Fusce est. Vivamus a tellus.</w:t>
-      </w:r>
-    </w:p>
-    <w:p>
-      <w:pPr>
-        <w:rPr>
-          <w:lang w:val="fr-FR"/>
-        </w:rPr>
-      </w:pPr>
-      <w:r>
-        <w:rPr>
-          <w:lang w:val="fr-FR"/>
-        </w:rPr>
-        <w:t>Pellentesque habitant morbi tristique senectus et netus et malesuada fames ac turpis egestas. Proin pharetra nonummy pede. Mauris et orci.</w:t>
-      </w:r>
-    </w:p>
-    <w:p>
-      <w:r>
-        <w:rPr>
-          <w:lang w:val="fr-FR"/>
-        </w:rPr>
-        <w:t xml:space="preserve">Aenean nec lorem. </w:t>
-      </w:r>
-      <w:r>
-        <w:t>In porttitor. Donec laoreet nonummy augue.</w:t>
-      </w:r>
-    </w:p>
-    <w:p>
-      <w:r>
-        <w:t>Suspendisse dui purus, scelerisque at, vulputate vitae, pretium mattis, nunc. Mauris eget neque at sem venenatis eleifend. Ut nonummy.</w:t>
-      </w:r>
-    </w:p>
-    <w:p/>
-    <w:p>
-      <w:pPr>
-        <w:pStyle w:val="Heading1"/>
-      </w:pPr>
-      <w:bookmarkStart w:id="25" w:name="_Toc139466582"/>
-      <w:r>
-        <w:t>Methods</w:t>
+      <w:bookmarkStart w:id="25" w:name="_Toc146539486"/>
+      <w:r>
+        <w:t>Introduction</w:t>
       </w:r>
       <w:bookmarkEnd w:id="25"/>
-    </w:p>
-    <w:p>
-      <w:pPr>
-        <w:pStyle w:val="Heading2"/>
-      </w:pPr>
-      <w:bookmarkStart w:id="26" w:name="_Toc139466583"/>
-      <w:r>
-        <w:t>Introduction</w:t>
-      </w:r>
-      <w:bookmarkEnd w:id="26"/>
     </w:p>
     <w:p>
       <w:r>
@@ -4624,10 +4579,74 @@
       <w:pPr>
         <w:pStyle w:val="Heading2"/>
       </w:pPr>
-      <w:bookmarkStart w:id="27" w:name="_Toc139466584"/>
+      <w:bookmarkStart w:id="26" w:name="_Toc146539487"/>
       <w:r>
         <w:t>Detail</w:t>
       </w:r>
+      <w:bookmarkEnd w:id="26"/>
+    </w:p>
+    <w:p>
+      <w:r>
+        <w:t>Lorem ipsum dolor sit amet, consectetuer adipiscing elit. Maecenas porttitor congue massa. Fusce posuere, magna sed pulvinar ultricies, purus lectus malesuada libero, sit amet commodo magna eros quis urna.</w:t>
+      </w:r>
+    </w:p>
+    <w:p>
+      <w:pPr>
+        <w:rPr>
+          <w:lang w:val="fr-FR"/>
+        </w:rPr>
+      </w:pPr>
+      <w:r>
+        <w:t xml:space="preserve">Nunc viverra imperdiet enim. </w:t>
+      </w:r>
+      <w:r>
+        <w:rPr>
+          <w:lang w:val="fr-FR"/>
+        </w:rPr>
+        <w:t>Fusce est. Vivamus a tellus.</w:t>
+      </w:r>
+    </w:p>
+    <w:p>
+      <w:pPr>
+        <w:rPr>
+          <w:lang w:val="fr-FR"/>
+        </w:rPr>
+      </w:pPr>
+      <w:r>
+        <w:rPr>
+          <w:lang w:val="fr-FR"/>
+        </w:rPr>
+        <w:t>Pellentesque habitant morbi tristique senectus et netus et malesuada fames ac turpis egestas. Proin pharetra nonummy pede. Mauris et orci.</w:t>
+      </w:r>
+    </w:p>
+    <w:p>
+      <w:r>
+        <w:rPr>
+          <w:lang w:val="fr-FR"/>
+        </w:rPr>
+        <w:t xml:space="preserve">Aenean nec lorem. </w:t>
+      </w:r>
+      <w:r>
+        <w:t>In porttitor. Donec laoreet nonummy augue.</w:t>
+      </w:r>
+    </w:p>
+    <w:p>
+      <w:r>
+        <w:t>Suspendisse dui purus, scelerisque at, vulputate vitae, pretium mattis, nunc. Mauris eget neque at sem venenatis eleifend. Ut nonummy.</w:t>
+      </w:r>
+    </w:p>
+    <w:p/>
+    <w:p>
+      <w:pPr>
+        <w:pStyle w:val="Heading2"/>
+      </w:pPr>
+      <w:bookmarkStart w:id="27" w:name="_Toc146539488"/>
+      <w:r>
+        <w:t xml:space="preserve">More </w:t>
+      </w:r>
+      <w:r>
+        <w:t>detail</w:t>
+      </w:r>
       <w:bookmarkEnd w:id="27"/>
     </w:p>
     <w:p>
@@ -4685,12 +4704,9 @@
       <w:pPr>
         <w:pStyle w:val="Heading2"/>
       </w:pPr>
-      <w:bookmarkStart w:id="28" w:name="_Toc139466585"/>
-      <w:r>
-        <w:t xml:space="preserve">More </w:t>
-      </w:r>
-      <w:r>
-        <w:t>detail</w:t>
+      <w:bookmarkStart w:id="28" w:name="_Toc146539489"/>
+      <w:r>
+        <w:t>Summary</w:t>
       </w:r>
       <w:bookmarkEnd w:id="28"/>
     </w:p>
@@ -4747,13 +4763,23 @@
     <w:p/>
     <w:p>
       <w:pPr>
+        <w:pStyle w:val="Heading1"/>
+      </w:pPr>
+      <w:bookmarkStart w:id="29" w:name="_Toc146539490"/>
+      <w:r>
+        <w:t>Results and discussion</w:t>
+      </w:r>
+      <w:bookmarkEnd w:id="29"/>
+    </w:p>
+    <w:p>
+      <w:pPr>
         <w:pStyle w:val="Heading2"/>
       </w:pPr>
-      <w:bookmarkStart w:id="29" w:name="_Toc139466586"/>
-      <w:r>
-        <w:t>Summary</w:t>
-      </w:r>
-      <w:bookmarkEnd w:id="29"/>
+      <w:bookmarkStart w:id="30" w:name="_Toc146539491"/>
+      <w:r>
+        <w:t>Introduction</w:t>
+      </w:r>
+      <w:bookmarkEnd w:id="30"/>
     </w:p>
     <w:p>
       <w:r>
@@ -4808,84 +4834,74 @@
     <w:p/>
     <w:p>
       <w:pPr>
-        <w:pStyle w:val="Heading1"/>
-      </w:pPr>
-      <w:bookmarkStart w:id="30" w:name="_Toc139466587"/>
-      <w:r>
-        <w:t>Results and discussion</w:t>
-      </w:r>
-      <w:bookmarkEnd w:id="30"/>
-    </w:p>
-    <w:p>
-      <w:pPr>
         <w:pStyle w:val="Heading2"/>
       </w:pPr>
-      <w:bookmarkStart w:id="31" w:name="_Toc139466588"/>
-      <w:r>
-        <w:t>Introduction</w:t>
-      </w:r>
-      <w:bookmarkEnd w:id="31"/>
-    </w:p>
-    <w:p>
-      <w:r>
-        <w:t>Lorem ipsum dolor sit amet, consectetuer adipiscing elit. Maecenas porttitor congue massa. Fusce posuere, magna sed pulvinar ultricies, purus lectus malesuada libero, sit amet commodo magna eros quis urna.</w:t>
-      </w:r>
-    </w:p>
-    <w:p>
-      <w:pPr>
-        <w:rPr>
-          <w:lang w:val="fr-FR"/>
-        </w:rPr>
-      </w:pPr>
-      <w:r>
-        <w:t xml:space="preserve">Nunc viverra imperdiet enim. </w:t>
-      </w:r>
-      <w:r>
-        <w:rPr>
-          <w:lang w:val="fr-FR"/>
-        </w:rPr>
-        <w:t>Fusce est. Vivamus a tellus.</w:t>
-      </w:r>
-    </w:p>
-    <w:p>
-      <w:pPr>
-        <w:rPr>
-          <w:lang w:val="fr-FR"/>
-        </w:rPr>
-      </w:pPr>
-      <w:r>
-        <w:rPr>
-          <w:lang w:val="fr-FR"/>
-        </w:rPr>
-        <w:t>Pellentesque habitant morbi tristique senectus et netus et malesuada fames ac turpis egestas. Proin pharetra nonummy pede. Mauris et orci.</w:t>
-      </w:r>
-    </w:p>
-    <w:p>
-      <w:r>
-        <w:rPr>
-          <w:lang w:val="fr-FR"/>
-        </w:rPr>
-        <w:t xml:space="preserve">Aenean nec lorem. </w:t>
-      </w:r>
-      <w:r>
-        <w:t>In porttitor. Donec laoreet nonummy augue.</w:t>
-      </w:r>
-    </w:p>
-    <w:p>
-      <w:r>
-        <w:t>Suspendisse dui purus, scelerisque at, vulputate vitae, pretium mattis, nunc. Mauris eget neque at sem venenatis eleifend. Ut nonummy.</w:t>
-      </w:r>
-    </w:p>
-    <w:p/>
-    <w:p>
-      <w:pPr>
-        <w:pStyle w:val="Heading2"/>
-      </w:pPr>
-      <w:bookmarkStart w:id="32" w:name="_Toc139466589"/>
+      <w:bookmarkStart w:id="31" w:name="_Toc146539492"/>
       <w:r>
         <w:lastRenderedPageBreak/>
         <w:t>Detail</w:t>
       </w:r>
+      <w:bookmarkEnd w:id="31"/>
+    </w:p>
+    <w:p>
+      <w:r>
+        <w:t>Lorem ipsum dolor sit amet, consectetuer adipiscing elit. Maecenas porttitor congue massa. Fusce posuere, magna sed pulvinar ultricies, purus lectus malesuada libero, sit amet commodo magna eros quis urna.</w:t>
+      </w:r>
+    </w:p>
+    <w:p>
+      <w:pPr>
+        <w:rPr>
+          <w:lang w:val="fr-FR"/>
+        </w:rPr>
+      </w:pPr>
+      <w:r>
+        <w:t xml:space="preserve">Nunc viverra imperdiet enim. </w:t>
+      </w:r>
+      <w:r>
+        <w:rPr>
+          <w:lang w:val="fr-FR"/>
+        </w:rPr>
+        <w:t>Fusce est. Vivamus a tellus.</w:t>
+      </w:r>
+    </w:p>
+    <w:p>
+      <w:pPr>
+        <w:rPr>
+          <w:lang w:val="fr-FR"/>
+        </w:rPr>
+      </w:pPr>
+      <w:r>
+        <w:rPr>
+          <w:lang w:val="fr-FR"/>
+        </w:rPr>
+        <w:t>Pellentesque habitant morbi tristique senectus et netus et malesuada fames ac turpis egestas. Proin pharetra nonummy pede. Mauris et orci.</w:t>
+      </w:r>
+    </w:p>
+    <w:p>
+      <w:r>
+        <w:rPr>
+          <w:lang w:val="fr-FR"/>
+        </w:rPr>
+        <w:t xml:space="preserve">Aenean nec lorem. </w:t>
+      </w:r>
+      <w:r>
+        <w:t>In porttitor. Donec laoreet nonummy augue.</w:t>
+      </w:r>
+    </w:p>
+    <w:p>
+      <w:r>
+        <w:t>Suspendisse dui purus, scelerisque at, vulputate vitae, pretium mattis, nunc. Mauris eget neque at sem venenatis eleifend. Ut nonummy.</w:t>
+      </w:r>
+    </w:p>
+    <w:p/>
+    <w:p>
+      <w:pPr>
+        <w:pStyle w:val="Heading2"/>
+      </w:pPr>
+      <w:bookmarkStart w:id="32" w:name="_Toc146539493"/>
+      <w:r>
+        <w:t>More detail</w:t>
+      </w:r>
       <w:bookmarkEnd w:id="32"/>
     </w:p>
     <w:p>
@@ -4943,72 +4959,11 @@
       <w:pPr>
         <w:pStyle w:val="Heading2"/>
       </w:pPr>
-      <w:bookmarkStart w:id="33" w:name="_Toc139466590"/>
-      <w:r>
-        <w:t>More detail</w:t>
+      <w:bookmarkStart w:id="33" w:name="_Toc146539494"/>
+      <w:r>
+        <w:t>Summary</w:t>
       </w:r>
       <w:bookmarkEnd w:id="33"/>
-    </w:p>
-    <w:p>
-      <w:r>
-        <w:t>Lorem ipsum dolor sit amet, consectetuer adipiscing elit. Maecenas porttitor congue massa. Fusce posuere, magna sed pulvinar ultricies, purus lectus malesuada libero, sit amet commodo magna eros quis urna.</w:t>
-      </w:r>
-    </w:p>
-    <w:p>
-      <w:pPr>
-        <w:rPr>
-          <w:lang w:val="fr-FR"/>
-        </w:rPr>
-      </w:pPr>
-      <w:r>
-        <w:t xml:space="preserve">Nunc viverra imperdiet enim. </w:t>
-      </w:r>
-      <w:r>
-        <w:rPr>
-          <w:lang w:val="fr-FR"/>
-        </w:rPr>
-        <w:t>Fusce est. Vivamus a tellus.</w:t>
-      </w:r>
-    </w:p>
-    <w:p>
-      <w:pPr>
-        <w:rPr>
-          <w:lang w:val="fr-FR"/>
-        </w:rPr>
-      </w:pPr>
-      <w:r>
-        <w:rPr>
-          <w:lang w:val="fr-FR"/>
-        </w:rPr>
-        <w:t>Pellentesque habitant morbi tristique senectus et netus et malesuada fames ac turpis egestas. Proin pharetra nonummy pede. Mauris et orci.</w:t>
-      </w:r>
-    </w:p>
-    <w:p>
-      <w:r>
-        <w:rPr>
-          <w:lang w:val="fr-FR"/>
-        </w:rPr>
-        <w:t xml:space="preserve">Aenean nec lorem. </w:t>
-      </w:r>
-      <w:r>
-        <w:t>In porttitor. Donec laoreet nonummy augue.</w:t>
-      </w:r>
-    </w:p>
-    <w:p>
-      <w:r>
-        <w:t>Suspendisse dui purus, scelerisque at, vulputate vitae, pretium mattis, nunc. Mauris eget neque at sem venenatis eleifend. Ut nonummy.</w:t>
-      </w:r>
-    </w:p>
-    <w:p/>
-    <w:p>
-      <w:pPr>
-        <w:pStyle w:val="Heading2"/>
-      </w:pPr>
-      <w:bookmarkStart w:id="34" w:name="_Toc139466591"/>
-      <w:r>
-        <w:t>Summary</w:t>
-      </w:r>
-      <w:bookmarkEnd w:id="34"/>
     </w:p>
     <w:p>
       <w:r>
@@ -5066,19 +5021,80 @@
       <w:pPr>
         <w:pStyle w:val="Heading1"/>
       </w:pPr>
-      <w:bookmarkStart w:id="35" w:name="_Toc139466592"/>
+      <w:bookmarkStart w:id="34" w:name="_Toc146539495"/>
       <w:r>
         <w:t>Conclusions and future work</w:t>
       </w:r>
+      <w:bookmarkEnd w:id="34"/>
+    </w:p>
+    <w:p>
+      <w:pPr>
+        <w:pStyle w:val="Heading2"/>
+      </w:pPr>
+      <w:bookmarkStart w:id="35" w:name="_Toc146539496"/>
+      <w:r>
+        <w:t>Conclusions</w:t>
+      </w:r>
       <w:bookmarkEnd w:id="35"/>
     </w:p>
     <w:p>
+      <w:r>
+        <w:t>Lorem ipsum dolor sit amet, consectetuer adipiscing elit. Maecenas porttitor congue massa. Fusce posuere, magna sed pulvinar ultricies, purus lectus malesuada libero, sit amet commodo magna eros quis urna.</w:t>
+      </w:r>
+    </w:p>
+    <w:p>
+      <w:pPr>
+        <w:rPr>
+          <w:lang w:val="fr-FR"/>
+        </w:rPr>
+      </w:pPr>
+      <w:r>
+        <w:t xml:space="preserve">Nunc viverra imperdiet enim. </w:t>
+      </w:r>
+      <w:r>
+        <w:rPr>
+          <w:lang w:val="fr-FR"/>
+        </w:rPr>
+        <w:t>Fusce est. Vivamus a tellus.</w:t>
+      </w:r>
+    </w:p>
+    <w:p>
+      <w:pPr>
+        <w:rPr>
+          <w:lang w:val="fr-FR"/>
+        </w:rPr>
+      </w:pPr>
+      <w:r>
+        <w:rPr>
+          <w:lang w:val="fr-FR"/>
+        </w:rPr>
+        <w:t>Pellentesque habitant morbi tristique senectus et netus et malesuada fames ac turpis egestas. Proin pharetra nonummy pede. Mauris et orci.</w:t>
+      </w:r>
+    </w:p>
+    <w:p>
+      <w:r>
+        <w:rPr>
+          <w:lang w:val="fr-FR"/>
+        </w:rPr>
+        <w:t xml:space="preserve">Aenean nec lorem. </w:t>
+      </w:r>
+      <w:r>
+        <w:t>In porttitor. Donec laoreet nonummy augue.</w:t>
+      </w:r>
+    </w:p>
+    <w:p>
+      <w:r>
+        <w:t>Suspendisse dui purus, scelerisque at, vulputate vitae, pretium mattis, nunc. Mauris eget neque at sem venenatis eleifend. Ut nonummy.</w:t>
+      </w:r>
+    </w:p>
+    <w:p/>
+    <w:p>
       <w:pPr>
         <w:pStyle w:val="Heading2"/>
       </w:pPr>
-      <w:bookmarkStart w:id="36" w:name="_Toc139466593"/>
-      <w:r>
-        <w:t>Conclusions</w:t>
+      <w:bookmarkStart w:id="36" w:name="_Toc146539497"/>
+      <w:r>
+        <w:t>Future work</w:t>
       </w:r>
       <w:bookmarkEnd w:id="36"/>
     </w:p>
@@ -5135,62 +5151,25 @@
     <w:p/>
     <w:p>
       <w:pPr>
-        <w:pStyle w:val="Heading2"/>
-      </w:pPr>
-      <w:bookmarkStart w:id="37" w:name="_Toc139466594"/>
-      <w:r>
-        <w:t>Future work</w:t>
+        <w:pStyle w:val="Non-numberedsection"/>
+      </w:pPr>
+      <w:bookmarkStart w:id="37" w:name="_Toc146539498"/>
+      <w:r>
+        <w:t>References</w:t>
       </w:r>
       <w:bookmarkEnd w:id="37"/>
     </w:p>
     <w:p>
-      <w:r>
-        <w:t>Lorem ipsum dolor sit amet, consectetuer adipiscing elit. Maecenas porttitor congue massa. Fusce posuere, magna sed pulvinar ultricies, purus lectus malesuada libero, sit amet commodo magna eros quis urna.</w:t>
-      </w:r>
-    </w:p>
-    <w:p>
-      <w:pPr>
-        <w:rPr>
-          <w:lang w:val="fr-FR"/>
-        </w:rPr>
-      </w:pPr>
-      <w:r>
-        <w:t xml:space="preserve">Nunc viverra imperdiet enim. </w:t>
-      </w:r>
-      <w:r>
-        <w:rPr>
-          <w:lang w:val="fr-FR"/>
-        </w:rPr>
-        <w:t>Fusce est. Vivamus a tellus.</w:t>
-      </w:r>
-    </w:p>
-    <w:p>
-      <w:pPr>
-        <w:rPr>
-          <w:lang w:val="fr-FR"/>
-        </w:rPr>
-      </w:pPr>
-      <w:r>
-        <w:rPr>
-          <w:lang w:val="fr-FR"/>
-        </w:rPr>
-        <w:t>Pellentesque habitant morbi tristique senectus et netus et malesuada fames ac turpis egestas. Proin pharetra nonummy pede. Mauris et orci.</w:t>
-      </w:r>
-    </w:p>
-    <w:p>
-      <w:r>
-        <w:rPr>
-          <w:lang w:val="fr-FR"/>
-        </w:rPr>
-        <w:t xml:space="preserve">Aenean nec lorem. </w:t>
-      </w:r>
-      <w:r>
-        <w:t>In porttitor. Donec laoreet nonummy augue.</w:t>
-      </w:r>
-    </w:p>
-    <w:p>
-      <w:r>
-        <w:t>Suspendisse dui purus, scelerisque at, vulputate vitae, pretium mattis, nunc. Mauris eget neque at sem venenatis eleifend. Ut nonummy.</w:t>
+      <w:commentRangeStart w:id="38"/>
+      <w:r>
+        <w:t>Put references here.</w:t>
+      </w:r>
+      <w:commentRangeEnd w:id="38"/>
+      <w:r>
+        <w:rPr>
+          <w:rStyle w:val="CommentReference"/>
+        </w:rPr>
+        <w:commentReference w:id="38"/>
       </w:r>
     </w:p>
     <w:p/>
@@ -5198,35 +5177,11 @@
       <w:pPr>
         <w:pStyle w:val="Non-numberedsection"/>
       </w:pPr>
-      <w:bookmarkStart w:id="38" w:name="_Toc139466595"/>
-      <w:r>
-        <w:t>References</w:t>
-      </w:r>
-      <w:bookmarkEnd w:id="38"/>
-    </w:p>
-    <w:p>
-      <w:commentRangeStart w:id="39"/>
-      <w:r>
-        <w:t>Put references here.</w:t>
-      </w:r>
-      <w:commentRangeEnd w:id="39"/>
-      <w:r>
-        <w:rPr>
-          <w:rStyle w:val="CommentReference"/>
-        </w:rPr>
-        <w:commentReference w:id="39"/>
-      </w:r>
-    </w:p>
-    <w:p/>
-    <w:p>
-      <w:pPr>
-        <w:pStyle w:val="Non-numberedsection"/>
-      </w:pPr>
-      <w:bookmarkStart w:id="40" w:name="_Toc139466596"/>
+      <w:bookmarkStart w:id="39" w:name="_Toc146539499"/>
       <w:r>
         <w:t>Appendicies</w:t>
       </w:r>
-      <w:bookmarkEnd w:id="40"/>
+      <w:bookmarkEnd w:id="39"/>
     </w:p>
     <w:p>
       <w:pPr>
@@ -5276,7 +5231,7 @@
 
 <file path=word/comments.xml><?xml version="1.0" encoding="utf-8"?>
 <w:comments xmlns:wpc="http://schemas.microsoft.com/office/word/2010/wordprocessingCanvas" xmlns:cx="http://schemas.microsoft.com/office/drawing/2014/chartex" xmlns:cx1="http://schemas.microsoft.com/office/drawing/2015/9/8/chartex" xmlns:cx2="http://schemas.microsoft.com/office/drawing/2015/10/21/chartex" xmlns:cx3="http://schemas.microsoft.com/office/drawing/2016/5/9/chartex" xmlns:cx4="http://schemas.microsoft.com/office/drawing/2016/5/10/chartex" xmlns:cx5="http://schemas.microsoft.com/office/drawing/2016/5/11/chartex" xmlns:cx6="http://schemas.microsoft.com/office/drawing/2016/5/12/chartex" xmlns:cx7="http://schemas.microsoft.com/office/drawing/2016/5/13/chartex" xmlns:cx8="http://schemas.microsoft.com/office/drawing/2016/5/14/chartex" xmlns:mc="http://schemas.openxmlformats.org/markup-compatibility/2006" xmlns:aink="http://schemas.microsoft.com/office/drawing/2016/ink" xmlns:am3d="http://schemas.microsoft.com/office/drawing/2017/model3d" xmlns:o="urn:schemas-microsoft-com:office:office" xmlns:oel="http://schemas.microsoft.com/office/2019/extlst" xmlns:r="http://schemas.openxmlformats.org/officeDocument/2006/relationships" xmlns:m="http://schemas.openxmlformats.org/officeDocument/2006/math" xmlns:v="urn:schemas-microsoft-com:vml" xmlns:wp14="http://schemas.microsoft.com/office/word/2010/wordprocessingDrawing" xmlns:wp="http://schemas.openxmlformats.org/drawingml/2006/wordprocessingDrawing" xmlns:w10="urn:schemas-microsoft-com:office:word" xmlns:w="http://schemas.openxmlformats.org/wordprocessingml/2006/main" xmlns:w14="http://schemas.microsoft.com/office/word/2010/wordml" xmlns:w15="http://schemas.microsoft.com/office/word/2012/wordml" xmlns:w16cex="http://schemas.microsoft.com/office/word/2018/wordml/cex" xmlns:w16cid="http://schemas.microsoft.com/office/word/2016/wordml/cid" xmlns:w16="http://schemas.microsoft.com/office/word/2018/wordml" xmlns:w16sdtdh="http://schemas.microsoft.com/office/word/2020/wordml/sdtdatahash" xmlns:w16se="http://schemas.microsoft.com/office/word/2015/wordml/symex" xmlns:wpg="http://schemas.microsoft.com/office/word/2010/wordprocessingGroup" xmlns:wpi="http://schemas.microsoft.com/office/word/2010/wordprocessingInk" xmlns:wne="http://schemas.microsoft.com/office/word/2006/wordml" xmlns:wps="http://schemas.microsoft.com/office/word/2010/wordprocessingShape" mc:Ignorable="w14 w15 w16se w16cid w16 w16cex w16sdtdh wp14">
-  <w:comment w:id="1" w:author="Alex Casson" w:date="2021-07-16T08:41:00Z" w:initials="AC">
+  <w:comment w:id="0" w:author="Alex Casson" w:date="2021-07-16T08:41:00Z" w:initials="AC">
     <w:p>
       <w:pPr>
         <w:pStyle w:val="CommentText"/>
@@ -5292,7 +5247,23 @@
       </w:r>
     </w:p>
   </w:comment>
-  <w:comment w:id="2" w:author="Alex Casson" w:date="2021-07-16T08:29:00Z" w:initials="AC">
+  <w:comment w:id="1" w:author="Alex Casson" w:date="2021-07-16T08:29:00Z" w:initials="AC">
+    <w:p>
+      <w:pPr>
+        <w:pStyle w:val="CommentText"/>
+      </w:pPr>
+      <w:r>
+        <w:rPr>
+          <w:rStyle w:val="CommentReference"/>
+        </w:rPr>
+        <w:annotationRef/>
+      </w:r>
+      <w:r>
+        <w:t>Change as appropriate</w:t>
+      </w:r>
+    </w:p>
+  </w:comment>
+  <w:comment w:id="2" w:author="Alex Casson" w:date="2021-07-16T08:30:00Z" w:initials="AC">
     <w:p>
       <w:pPr>
         <w:pStyle w:val="CommentText"/>
@@ -5324,7 +5295,7 @@
       </w:r>
     </w:p>
   </w:comment>
-  <w:comment w:id="4" w:author="Alex Casson" w:date="2021-07-16T08:30:00Z" w:initials="AC">
+  <w:comment w:id="5" w:author="Alex Casson" w:date="2021-07-16T10:33:00Z" w:initials="AC">
     <w:p>
       <w:pPr>
         <w:pStyle w:val="CommentText"/>
@@ -5336,11 +5307,11 @@
         <w:annotationRef/>
       </w:r>
       <w:r>
-        <w:t>Change as appropriate</w:t>
+        <w:t>Replace before submission</w:t>
       </w:r>
     </w:p>
   </w:comment>
-  <w:comment w:id="6" w:author="Alex Casson" w:date="2021-07-16T10:33:00Z" w:initials="AC">
+  <w:comment w:id="11" w:author="Alex Casson" w:date="2021-07-16T09:38:00Z" w:initials="AC">
     <w:p>
       <w:pPr>
         <w:pStyle w:val="CommentText"/>
@@ -5352,11 +5323,11 @@
         <w:annotationRef/>
       </w:r>
       <w:r>
-        <w:t>Replace before submission</w:t>
+        <w:t>When possible, apply formatting using the ‘Styles’ in the ribbon, rather than manually setting to Bold, etc. Increase or decrease the indent level to set the level of the heading</w:t>
       </w:r>
     </w:p>
   </w:comment>
-  <w:comment w:id="12" w:author="Alex Casson" w:date="2021-07-16T09:38:00Z" w:initials="AC">
+  <w:comment w:id="13" w:author="Alex Casson" w:date="2021-07-16T10:41:00Z" w:initials="AC">
     <w:p>
       <w:pPr>
         <w:pStyle w:val="CommentText"/>
@@ -5368,11 +5339,11 @@
         <w:annotationRef/>
       </w:r>
       <w:r>
-        <w:t>When possible, apply formatting using the ‘Styles’ in the ribbon, rather than manually setting to Bold, etc. Increase or decrease the indent level to set the level of the heading</w:t>
+        <w:t>Main body text is in the ‘Normal’ style</w:t>
       </w:r>
     </w:p>
   </w:comment>
-  <w:comment w:id="14" w:author="Alex Casson" w:date="2021-07-16T10:41:00Z" w:initials="AC">
+  <w:comment w:id="15" w:author="Alex Casson" w:date="2021-07-16T10:44:00Z" w:initials="AC">
     <w:p>
       <w:pPr>
         <w:pStyle w:val="CommentText"/>
@@ -5384,30 +5355,14 @@
         <w:annotationRef/>
       </w:r>
       <w:r>
-        <w:t>Main body text is in the ‘Normal’ style</w:t>
+        <w:t xml:space="preserve">Insert caption using ‘Insert caption’ on the ‘References’ table. </w:t>
+      </w:r>
+      <w:r>
+        <w:t>To make the caption text not bold, but keep Table 1.1 in bold, highlight the “Example table” and set the style to be “Emphasis”</w:t>
       </w:r>
     </w:p>
   </w:comment>
-  <w:comment w:id="16" w:author="Alex Casson" w:date="2021-07-16T10:44:00Z" w:initials="AC">
-    <w:p>
-      <w:pPr>
-        <w:pStyle w:val="CommentText"/>
-      </w:pPr>
-      <w:r>
-        <w:rPr>
-          <w:rStyle w:val="CommentReference"/>
-        </w:rPr>
-        <w:annotationRef/>
-      </w:r>
-      <w:r>
-        <w:t xml:space="preserve">Insert caption using ‘Insert caption’ on the ‘References’ table. </w:t>
-      </w:r>
-      <w:r>
-        <w:t>To make the caption text not bold, but keep Table 1.1 in bold, highlight the “Example table” and set the style to be “Emphasis”</w:t>
-      </w:r>
-    </w:p>
-  </w:comment>
-  <w:comment w:id="18" w:author="Alex Casson" w:date="2021-07-16T10:54:00Z" w:initials="AC">
+  <w:comment w:id="17" w:author="Alex Casson" w:date="2021-07-16T10:54:00Z" w:initials="AC">
     <w:p>
       <w:pPr>
         <w:pStyle w:val="CommentText"/>
@@ -5434,7 +5389,7 @@
       </w:r>
     </w:p>
   </w:comment>
-  <w:comment w:id="21" w:author="Alex Casson" w:date="2021-07-16T10:58:00Z" w:initials="AC">
+  <w:comment w:id="20" w:author="Alex Casson" w:date="2021-07-16T10:58:00Z" w:initials="AC">
     <w:p>
       <w:pPr>
         <w:pStyle w:val="CommentText"/>
@@ -5482,7 +5437,7 @@
       </w:r>
     </w:p>
   </w:comment>
-  <w:comment w:id="39" w:author="Alex Casson" w:date="2021-07-16T11:27:00Z" w:initials="AC">
+  <w:comment w:id="38" w:author="Alex Casson" w:date="2021-07-16T11:27:00Z" w:initials="AC">
     <w:p>
       <w:pPr>
         <w:pStyle w:val="CommentText"/>
@@ -5591,6 +5546,7 @@
         <w:docPartUnique/>
       </w:docPartObj>
     </w:sdtPr>
+    <w:sdtEndPr/>
     <w:sdtContent>
       <w:p>
         <w:pPr>
@@ -8057,7 +8013,7 @@
     <w:uiPriority w:val="35"/>
     <w:unhideWhenUsed/>
     <w:qFormat/>
-    <w:rsid w:val="003C018F"/>
+    <w:rsid w:val="000E0C09"/>
     <w:pPr>
       <w:keepNext/>
       <w:spacing w:after="200" w:line="240" w:lineRule="auto"/>
@@ -8066,6 +8022,7 @@
     <w:rPr>
       <w:b/>
       <w:bCs/>
+      <w:sz w:val="18"/>
     </w:rPr>
   </w:style>
   <w:style w:type="character" w:styleId="PlaceholderText">

</xml_diff>